<commit_message>
Modify the 5 state to reduce clock width
</commit_message>
<xml_diff>
--- a/HW3/Report.docx
+++ b/HW3/Report.docx
@@ -1,6 +1,6 @@
 
 <file path=word/document.xml><?xml version="1.0" encoding="utf-8"?>
-<w:document xmlns:wpc="http://schemas.microsoft.com/office/word/2010/wordprocessingCanvas" xmlns:mc="http://schemas.openxmlformats.org/markup-compatibility/2006" xmlns:o="urn:schemas-microsoft-com:office:office" xmlns:r="http://schemas.openxmlformats.org/officeDocument/2006/relationships" xmlns:m="http://schemas.openxmlformats.org/officeDocument/2006/math" xmlns:v="urn:schemas-microsoft-com:vml" xmlns:wp14="http://schemas.microsoft.com/office/word/2010/wordprocessingDrawing" xmlns:wp="http://schemas.openxmlformats.org/drawingml/2006/wordprocessingDrawing" xmlns:w10="urn:schemas-microsoft-com:office:word" xmlns:w="http://schemas.openxmlformats.org/wordprocessingml/2006/main" xmlns:w14="http://schemas.microsoft.com/office/word/2010/wordml" xmlns:w15="http://schemas.microsoft.com/office/word/2012/wordml" xmlns:wpg="http://schemas.microsoft.com/office/word/2010/wordprocessingGroup" xmlns:wpi="http://schemas.microsoft.com/office/word/2010/wordprocessingInk" xmlns:wne="http://schemas.microsoft.com/office/word/2006/wordml" xmlns:wps="http://schemas.microsoft.com/office/word/2010/wordprocessingShape" mc:Ignorable="w14 w15 wp14">
+<w:document xmlns:wpc="http://schemas.microsoft.com/office/word/2010/wordprocessingCanvas" xmlns:cx="http://schemas.microsoft.com/office/drawing/2014/chartex" xmlns:cx1="http://schemas.microsoft.com/office/drawing/2015/9/8/chartex" xmlns:cx2="http://schemas.microsoft.com/office/drawing/2015/10/21/chartex" xmlns:cx3="http://schemas.microsoft.com/office/drawing/2016/5/9/chartex" xmlns:cx4="http://schemas.microsoft.com/office/drawing/2016/5/10/chartex" xmlns:cx5="http://schemas.microsoft.com/office/drawing/2016/5/11/chartex" xmlns:cx6="http://schemas.microsoft.com/office/drawing/2016/5/12/chartex" xmlns:cx7="http://schemas.microsoft.com/office/drawing/2016/5/13/chartex" xmlns:cx8="http://schemas.microsoft.com/office/drawing/2016/5/14/chartex" xmlns:mc="http://schemas.openxmlformats.org/markup-compatibility/2006" xmlns:aink="http://schemas.microsoft.com/office/drawing/2016/ink" xmlns:am3d="http://schemas.microsoft.com/office/drawing/2017/model3d" xmlns:o="urn:schemas-microsoft-com:office:office" xmlns:oel="http://schemas.microsoft.com/office/2019/extlst" xmlns:r="http://schemas.openxmlformats.org/officeDocument/2006/relationships" xmlns:m="http://schemas.openxmlformats.org/officeDocument/2006/math" xmlns:v="urn:schemas-microsoft-com:vml" xmlns:wp14="http://schemas.microsoft.com/office/word/2010/wordprocessingDrawing" xmlns:wp="http://schemas.openxmlformats.org/drawingml/2006/wordprocessingDrawing" xmlns:w10="urn:schemas-microsoft-com:office:word" xmlns:w="http://schemas.openxmlformats.org/wordprocessingml/2006/main" xmlns:w14="http://schemas.microsoft.com/office/word/2010/wordml" xmlns:w15="http://schemas.microsoft.com/office/word/2012/wordml" xmlns:w16cex="http://schemas.microsoft.com/office/word/2018/wordml/cex" xmlns:w16cid="http://schemas.microsoft.com/office/word/2016/wordml/cid" xmlns:w16="http://schemas.microsoft.com/office/word/2018/wordml" xmlns:w16du="http://schemas.microsoft.com/office/word/2023/wordml/word16du" xmlns:w16sdtdh="http://schemas.microsoft.com/office/word/2020/wordml/sdtdatahash" xmlns:w16se="http://schemas.microsoft.com/office/word/2015/wordml/symex" xmlns:wpg="http://schemas.microsoft.com/office/word/2010/wordprocessingGroup" xmlns:wpi="http://schemas.microsoft.com/office/word/2010/wordprocessingInk" xmlns:wne="http://schemas.microsoft.com/office/word/2006/wordml" xmlns:wps="http://schemas.microsoft.com/office/word/2010/wordprocessingShape" mc:Ignorable="w14 w15 w16se w16cid w16 w16cex w16sdtdh wp14">
   <w:body>
     <w:p>
       <w:pPr>
@@ -573,15 +573,15 @@
             </w:pPr>
             <w:r>
               <w:rPr>
-                <w:rFonts w:ascii="Times New Roman" w:eastAsia="標楷體" w:hAnsi="Times New Roman" w:cs="Times New Roman"/>
-              </w:rPr>
-              <w:t>6</w:t>
-            </w:r>
-            <w:r>
-              <w:rPr>
-                <w:rFonts w:ascii="Times New Roman" w:eastAsia="標楷體" w:hAnsi="Times New Roman" w:cs="Times New Roman" w:hint="eastAsia"/>
-              </w:rPr>
-              <w:t>05</w:t>
+                <w:rFonts w:ascii="Times New Roman" w:eastAsia="標楷體" w:hAnsi="Times New Roman" w:cs="Times New Roman" w:hint="eastAsia"/>
+              </w:rPr>
+              <w:t>4</w:t>
+            </w:r>
+            <w:r>
+              <w:rPr>
+                <w:rFonts w:ascii="Times New Roman" w:eastAsia="標楷體" w:hAnsi="Times New Roman" w:cs="Times New Roman" w:hint="eastAsia"/>
+              </w:rPr>
+              <w:t>56</w:t>
             </w:r>
           </w:p>
         </w:tc>
@@ -802,10 +802,10 @@
                 <w:color w:val="BFBFBF" w:themeColor="background1" w:themeShade="BF"/>
               </w:rPr>
               <w:drawing>
-                <wp:inline distT="0" distB="0" distL="0" distR="0" wp14:anchorId="6391D9D1" wp14:editId="6D5E0D80">
-                  <wp:extent cx="4372585" cy="3658111"/>
+                <wp:inline distT="0" distB="0" distL="0" distR="0" wp14:anchorId="21BEB627" wp14:editId="2C5EC42B">
+                  <wp:extent cx="4458322" cy="3524742"/>
                   <wp:effectExtent l="0" t="0" r="0" b="0"/>
-                  <wp:docPr id="1" name="圖片 1"/>
+                  <wp:docPr id="511146260" name="圖片 1"/>
                   <wp:cNvGraphicFramePr>
                     <a:graphicFrameLocks xmlns:a="http://schemas.openxmlformats.org/drawingml/2006/main" noChangeAspect="1"/>
                   </wp:cNvGraphicFramePr>
@@ -813,7 +813,7 @@
                     <a:graphicData uri="http://schemas.openxmlformats.org/drawingml/2006/picture">
                       <pic:pic xmlns:pic="http://schemas.openxmlformats.org/drawingml/2006/picture">
                         <pic:nvPicPr>
-                          <pic:cNvPr id="1" name=""/>
+                          <pic:cNvPr id="511146260" name=""/>
                           <pic:cNvPicPr/>
                         </pic:nvPicPr>
                         <pic:blipFill>
@@ -825,7 +825,7 @@
                         <pic:spPr>
                           <a:xfrm>
                             <a:off x="0" y="0"/>
-                            <a:ext cx="4372585" cy="3658111"/>
+                            <a:ext cx="4458322" cy="3524742"/>
                           </a:xfrm>
                           <a:prstGeom prst="rect">
                             <a:avLst/>
@@ -930,6 +930,7 @@
                 <w:color w:val="000000" w:themeColor="text1"/>
               </w:rPr>
             </w:pPr>
+            <w:proofErr w:type="spellStart"/>
             <w:r>
               <w:rPr>
                 <w:rFonts w:ascii="Times New Roman" w:eastAsia="標楷體" w:hAnsi="Times New Roman" w:cs="Times New Roman" w:hint="eastAsia"/>
@@ -942,7 +943,15 @@
                 <w:rFonts w:ascii="Times New Roman" w:eastAsia="標楷體" w:hAnsi="Times New Roman" w:cs="Times New Roman"/>
                 <w:color w:val="000000" w:themeColor="text1"/>
               </w:rPr>
-              <w:t xml:space="preserve">ta_IN : </w:t>
+              <w:t>ta_IN</w:t>
+            </w:r>
+            <w:proofErr w:type="spellEnd"/>
+            <w:r>
+              <w:rPr>
+                <w:rFonts w:ascii="Times New Roman" w:eastAsia="標楷體" w:hAnsi="Times New Roman" w:cs="Times New Roman"/>
+                <w:color w:val="000000" w:themeColor="text1"/>
+              </w:rPr>
+              <w:t xml:space="preserve"> : </w:t>
             </w:r>
             <w:r>
               <w:rPr>
@@ -1050,13 +1059,31 @@
               </w:rPr>
               <w:t>遇到</w:t>
             </w:r>
-            <w:r>
-              <w:rPr>
-                <w:rFonts w:ascii="Times New Roman" w:eastAsia="標楷體" w:hAnsi="Times New Roman" w:cs="Times New Roman"/>
-                <w:color w:val="000000" w:themeColor="text1"/>
-              </w:rPr>
-              <w:t>’(’</w:t>
-            </w:r>
+            <w:proofErr w:type="gramStart"/>
+            <w:r>
+              <w:rPr>
+                <w:rFonts w:ascii="Times New Roman" w:eastAsia="標楷體" w:hAnsi="Times New Roman" w:cs="Times New Roman"/>
+                <w:color w:val="000000" w:themeColor="text1"/>
+              </w:rPr>
+              <w:t>’</w:t>
+            </w:r>
+            <w:proofErr w:type="gramEnd"/>
+            <w:r>
+              <w:rPr>
+                <w:rFonts w:ascii="Times New Roman" w:eastAsia="標楷體" w:hAnsi="Times New Roman" w:cs="Times New Roman"/>
+                <w:color w:val="000000" w:themeColor="text1"/>
+              </w:rPr>
+              <w:t>(</w:t>
+            </w:r>
+            <w:proofErr w:type="gramStart"/>
+            <w:r>
+              <w:rPr>
+                <w:rFonts w:ascii="Times New Roman" w:eastAsia="標楷體" w:hAnsi="Times New Roman" w:cs="Times New Roman"/>
+                <w:color w:val="000000" w:themeColor="text1"/>
+              </w:rPr>
+              <w:t>’</w:t>
+            </w:r>
+            <w:proofErr w:type="gramEnd"/>
             <w:r>
               <w:rPr>
                 <w:rFonts w:ascii="Times New Roman" w:eastAsia="標楷體" w:hAnsi="Times New Roman" w:cs="Times New Roman" w:hint="eastAsia"/>
@@ -1085,13 +1112,31 @@
               </w:rPr>
               <w:t>遇到</w:t>
             </w:r>
-            <w:r>
-              <w:rPr>
-                <w:rFonts w:ascii="Times New Roman" w:eastAsia="標楷體" w:hAnsi="Times New Roman" w:cs="Times New Roman"/>
-                <w:color w:val="000000" w:themeColor="text1"/>
-              </w:rPr>
-              <w:t>’)’</w:t>
-            </w:r>
+            <w:proofErr w:type="gramStart"/>
+            <w:r>
+              <w:rPr>
+                <w:rFonts w:ascii="Times New Roman" w:eastAsia="標楷體" w:hAnsi="Times New Roman" w:cs="Times New Roman"/>
+                <w:color w:val="000000" w:themeColor="text1"/>
+              </w:rPr>
+              <w:t>’</w:t>
+            </w:r>
+            <w:proofErr w:type="gramEnd"/>
+            <w:r>
+              <w:rPr>
+                <w:rFonts w:ascii="Times New Roman" w:eastAsia="標楷體" w:hAnsi="Times New Roman" w:cs="Times New Roman"/>
+                <w:color w:val="000000" w:themeColor="text1"/>
+              </w:rPr>
+              <w:t>)</w:t>
+            </w:r>
+            <w:proofErr w:type="gramStart"/>
+            <w:r>
+              <w:rPr>
+                <w:rFonts w:ascii="Times New Roman" w:eastAsia="標楷體" w:hAnsi="Times New Roman" w:cs="Times New Roman"/>
+                <w:color w:val="000000" w:themeColor="text1"/>
+              </w:rPr>
+              <w:t>’</w:t>
+            </w:r>
+            <w:proofErr w:type="gramEnd"/>
             <w:r>
               <w:rPr>
                 <w:rFonts w:ascii="Times New Roman" w:eastAsia="標楷體" w:hAnsi="Times New Roman" w:cs="Times New Roman" w:hint="eastAsia"/>
@@ -1547,6 +1592,7 @@
               </w:rPr>
               <w:t xml:space="preserve"> </w:t>
             </w:r>
+            <w:proofErr w:type="gramStart"/>
             <w:r>
               <w:rPr>
                 <w:rFonts w:ascii="Times New Roman" w:eastAsia="標楷體" w:hAnsi="Times New Roman" w:cs="Times New Roman"/>
@@ -1554,6 +1600,7 @@
               </w:rPr>
               <w:t>”</w:t>
             </w:r>
+            <w:proofErr w:type="gramEnd"/>
             <w:r>
               <w:rPr>
                 <w:rFonts w:ascii="Times New Roman" w:eastAsia="標楷體" w:hAnsi="Times New Roman" w:cs="Times New Roman" w:hint="eastAsia"/>
@@ -1561,6 +1608,7 @@
               </w:rPr>
               <w:t>=</w:t>
             </w:r>
+            <w:proofErr w:type="gramStart"/>
             <w:r>
               <w:rPr>
                 <w:rFonts w:ascii="Times New Roman" w:eastAsia="標楷體" w:hAnsi="Times New Roman" w:cs="Times New Roman"/>
@@ -1568,6 +1616,7 @@
               </w:rPr>
               <w:t>”</w:t>
             </w:r>
+            <w:proofErr w:type="gramEnd"/>
             <w:r>
               <w:rPr>
                 <w:rFonts w:ascii="Times New Roman" w:eastAsia="標楷體" w:hAnsi="Times New Roman" w:cs="Times New Roman" w:hint="eastAsia"/>
@@ -1582,6 +1631,7 @@
               </w:rPr>
               <w:t xml:space="preserve"> </w:t>
             </w:r>
+            <w:proofErr w:type="gramStart"/>
             <w:r>
               <w:rPr>
                 <w:rFonts w:ascii="Times New Roman" w:eastAsia="標楷體" w:hAnsi="Times New Roman" w:cs="Times New Roman"/>
@@ -1589,6 +1639,7 @@
               </w:rPr>
               <w:t>”</w:t>
             </w:r>
+            <w:proofErr w:type="gramEnd"/>
             <w:r>
               <w:rPr>
                 <w:rFonts w:ascii="Times New Roman" w:eastAsia="標楷體" w:hAnsi="Times New Roman" w:cs="Times New Roman" w:hint="eastAsia"/>
@@ -1596,6 +1647,7 @@
               </w:rPr>
               <w:t>=</w:t>
             </w:r>
+            <w:proofErr w:type="gramStart"/>
             <w:r>
               <w:rPr>
                 <w:rFonts w:ascii="Times New Roman" w:eastAsia="標楷體" w:hAnsi="Times New Roman" w:cs="Times New Roman"/>
@@ -1603,6 +1655,7 @@
               </w:rPr>
               <w:t>”</w:t>
             </w:r>
+            <w:proofErr w:type="gramEnd"/>
             <w:r>
               <w:rPr>
                 <w:rFonts w:ascii="Times New Roman" w:eastAsia="標楷體" w:hAnsi="Times New Roman" w:cs="Times New Roman" w:hint="eastAsia"/>
@@ -1918,6 +1971,7 @@
               </w:rPr>
               <w:t xml:space="preserve"> </w:t>
             </w:r>
+            <w:proofErr w:type="gramStart"/>
             <w:r>
               <w:rPr>
                 <w:rFonts w:ascii="Times New Roman" w:eastAsia="標楷體" w:hAnsi="Times New Roman" w:cs="Times New Roman"/>
@@ -1925,6 +1979,7 @@
               </w:rPr>
               <w:t>”</w:t>
             </w:r>
+            <w:proofErr w:type="gramEnd"/>
             <w:r>
               <w:rPr>
                 <w:rFonts w:ascii="Times New Roman" w:eastAsia="標楷體" w:hAnsi="Times New Roman" w:cs="Times New Roman" w:hint="eastAsia"/>
@@ -1932,6 +1987,7 @@
               </w:rPr>
               <w:t>=</w:t>
             </w:r>
+            <w:proofErr w:type="gramStart"/>
             <w:r>
               <w:rPr>
                 <w:rFonts w:ascii="Times New Roman" w:eastAsia="標楷體" w:hAnsi="Times New Roman" w:cs="Times New Roman"/>
@@ -1939,6 +1995,7 @@
               </w:rPr>
               <w:t>”</w:t>
             </w:r>
+            <w:proofErr w:type="gramEnd"/>
             <w:r>
               <w:rPr>
                 <w:rFonts w:ascii="Times New Roman" w:eastAsia="標楷體" w:hAnsi="Times New Roman" w:cs="Times New Roman" w:hint="eastAsia"/>
@@ -2000,7 +2057,23 @@
                 <w:rFonts w:ascii="Times New Roman" w:eastAsia="標楷體" w:hAnsi="Times New Roman" w:cs="Times New Roman" w:hint="eastAsia"/>
                 <w:color w:val="000000" w:themeColor="text1"/>
               </w:rPr>
-              <w:t>歸零，作為下一階取值用的</w:t>
+              <w:t>歸零，作為下一</w:t>
+            </w:r>
+            <w:proofErr w:type="gramStart"/>
+            <w:r>
+              <w:rPr>
+                <w:rFonts w:ascii="Times New Roman" w:eastAsia="標楷體" w:hAnsi="Times New Roman" w:cs="Times New Roman" w:hint="eastAsia"/>
+                <w:color w:val="000000" w:themeColor="text1"/>
+              </w:rPr>
+              <w:t>階取值用</w:t>
+            </w:r>
+            <w:proofErr w:type="gramEnd"/>
+            <w:r>
+              <w:rPr>
+                <w:rFonts w:ascii="Times New Roman" w:eastAsia="標楷體" w:hAnsi="Times New Roman" w:cs="Times New Roman" w:hint="eastAsia"/>
+                <w:color w:val="000000" w:themeColor="text1"/>
+              </w:rPr>
+              <w:t>的</w:t>
             </w:r>
             <w:r>
               <w:rPr>
@@ -2056,7 +2129,23 @@
                 <w:rFonts w:ascii="Times New Roman" w:eastAsia="標楷體" w:hAnsi="Times New Roman" w:cs="Times New Roman" w:hint="eastAsia"/>
                 <w:color w:val="000000" w:themeColor="text1"/>
               </w:rPr>
-              <w:t>的資料是否為那五個運算符號，根據</w:t>
+              <w:t>的資料是否為那五</w:t>
+            </w:r>
+            <w:proofErr w:type="gramStart"/>
+            <w:r>
+              <w:rPr>
+                <w:rFonts w:ascii="Times New Roman" w:eastAsia="標楷體" w:hAnsi="Times New Roman" w:cs="Times New Roman" w:hint="eastAsia"/>
+                <w:color w:val="000000" w:themeColor="text1"/>
+              </w:rPr>
+              <w:t>個</w:t>
+            </w:r>
+            <w:proofErr w:type="gramEnd"/>
+            <w:r>
+              <w:rPr>
+                <w:rFonts w:ascii="Times New Roman" w:eastAsia="標楷體" w:hAnsi="Times New Roman" w:cs="Times New Roman" w:hint="eastAsia"/>
+                <w:color w:val="000000" w:themeColor="text1"/>
+              </w:rPr>
+              <w:t>運算符號，根據</w:t>
             </w:r>
             <w:r>
               <w:rPr>
@@ -2079,6 +2168,7 @@
               </w:rPr>
               <w:t>48(7</w:t>
             </w:r>
+            <w:proofErr w:type="gramStart"/>
             <w:r>
               <w:rPr>
                 <w:rFonts w:ascii="Times New Roman" w:eastAsia="標楷體" w:hAnsi="Times New Roman" w:cs="Times New Roman"/>
@@ -2086,6 +2176,7 @@
               </w:rPr>
               <w:t>’</w:t>
             </w:r>
+            <w:proofErr w:type="gramEnd"/>
             <w:r>
               <w:rPr>
                 <w:rFonts w:ascii="Times New Roman" w:eastAsia="標楷體" w:hAnsi="Times New Roman" w:cs="Times New Roman" w:hint="eastAsia"/>
@@ -2147,8 +2238,17 @@
                 <w:rFonts w:ascii="Times New Roman" w:eastAsia="標楷體" w:hAnsi="Times New Roman" w:cs="Times New Roman" w:hint="eastAsia"/>
                 <w:color w:val="000000" w:themeColor="text1"/>
               </w:rPr>
-              <w:t>碼的值到</w:t>
-            </w:r>
+              <w:t>碼</w:t>
+            </w:r>
+            <w:proofErr w:type="gramStart"/>
+            <w:r>
+              <w:rPr>
+                <w:rFonts w:ascii="Times New Roman" w:eastAsia="標楷體" w:hAnsi="Times New Roman" w:cs="Times New Roman" w:hint="eastAsia"/>
+                <w:color w:val="000000" w:themeColor="text1"/>
+              </w:rPr>
+              <w:t>的值到</w:t>
+            </w:r>
+            <w:proofErr w:type="gramEnd"/>
             <w:r>
               <w:rPr>
                 <w:rFonts w:ascii="Times New Roman" w:eastAsia="標楷體" w:hAnsi="Times New Roman" w:cs="Times New Roman" w:hint="eastAsia"/>
@@ -2401,6 +2501,7 @@
               </w:rPr>
               <w:t>7</w:t>
             </w:r>
+            <w:proofErr w:type="gramStart"/>
             <w:r>
               <w:rPr>
                 <w:rFonts w:ascii="Times New Roman" w:eastAsia="標楷體" w:hAnsi="Times New Roman" w:cs="Times New Roman"/>
@@ -2408,6 +2509,7 @@
               </w:rPr>
               <w:t>’</w:t>
             </w:r>
+            <w:proofErr w:type="gramEnd"/>
             <w:r>
               <w:rPr>
                 <w:rFonts w:ascii="Times New Roman" w:eastAsia="標楷體" w:hAnsi="Times New Roman" w:cs="Times New Roman" w:hint="eastAsia"/>
@@ -2415,6 +2517,7 @@
               </w:rPr>
               <w:t>b011_0000(7</w:t>
             </w:r>
+            <w:proofErr w:type="gramStart"/>
             <w:r>
               <w:rPr>
                 <w:rFonts w:ascii="Times New Roman" w:eastAsia="標楷體" w:hAnsi="Times New Roman" w:cs="Times New Roman"/>
@@ -2422,6 +2525,7 @@
               </w:rPr>
               <w:t>’</w:t>
             </w:r>
+            <w:proofErr w:type="gramEnd"/>
             <w:r>
               <w:rPr>
                 <w:rFonts w:ascii="Times New Roman" w:eastAsia="標楷體" w:hAnsi="Times New Roman" w:cs="Times New Roman" w:hint="eastAsia"/>
@@ -2513,6 +2617,7 @@
               </w:rPr>
               <w:t>7</w:t>
             </w:r>
+            <w:proofErr w:type="gramStart"/>
             <w:r>
               <w:rPr>
                 <w:rFonts w:ascii="Times New Roman" w:eastAsia="標楷體" w:hAnsi="Times New Roman" w:cs="Times New Roman"/>
@@ -2520,6 +2625,7 @@
               </w:rPr>
               <w:t>’</w:t>
             </w:r>
+            <w:proofErr w:type="gramEnd"/>
             <w:r>
               <w:rPr>
                 <w:rFonts w:ascii="Times New Roman" w:eastAsia="標楷體" w:hAnsi="Times New Roman" w:cs="Times New Roman" w:hint="eastAsia"/>
@@ -2532,7 +2638,23 @@
                 <w:rFonts w:ascii="Times New Roman" w:eastAsia="標楷體" w:hAnsi="Times New Roman" w:cs="Times New Roman"/>
                 <w:color w:val="000000" w:themeColor="text1"/>
               </w:rPr>
-              <w:t>7’d</w:t>
+              <w:t>7</w:t>
+            </w:r>
+            <w:proofErr w:type="gramStart"/>
+            <w:r>
+              <w:rPr>
+                <w:rFonts w:ascii="Times New Roman" w:eastAsia="標楷體" w:hAnsi="Times New Roman" w:cs="Times New Roman"/>
+                <w:color w:val="000000" w:themeColor="text1"/>
+              </w:rPr>
+              <w:t>’</w:t>
+            </w:r>
+            <w:proofErr w:type="gramEnd"/>
+            <w:r>
+              <w:rPr>
+                <w:rFonts w:ascii="Times New Roman" w:eastAsia="標楷體" w:hAnsi="Times New Roman" w:cs="Times New Roman"/>
+                <w:color w:val="000000" w:themeColor="text1"/>
+              </w:rPr>
+              <w:t>d</w:t>
             </w:r>
             <w:r>
               <w:rPr>
@@ -2632,12 +2754,21 @@
               </w:rPr>
               <w:t>4</w:t>
             </w:r>
-            <w:r>
-              <w:rPr>
-                <w:rFonts w:ascii="Times New Roman" w:eastAsia="標楷體" w:hAnsi="Times New Roman" w:cs="Times New Roman"/>
-                <w:color w:val="000000" w:themeColor="text1"/>
-              </w:rPr>
-              <w:t>’b1001</w:t>
+            <w:proofErr w:type="gramStart"/>
+            <w:r>
+              <w:rPr>
+                <w:rFonts w:ascii="Times New Roman" w:eastAsia="標楷體" w:hAnsi="Times New Roman" w:cs="Times New Roman"/>
+                <w:color w:val="000000" w:themeColor="text1"/>
+              </w:rPr>
+              <w:t>’</w:t>
+            </w:r>
+            <w:proofErr w:type="gramEnd"/>
+            <w:r>
+              <w:rPr>
+                <w:rFonts w:ascii="Times New Roman" w:eastAsia="標楷體" w:hAnsi="Times New Roman" w:cs="Times New Roman"/>
+                <w:color w:val="000000" w:themeColor="text1"/>
+              </w:rPr>
+              <w:t>b1001</w:t>
             </w:r>
             <w:r>
               <w:rPr>
@@ -2700,8 +2831,17 @@
                 <w:rFonts w:ascii="Times New Roman" w:eastAsia="標楷體" w:hAnsi="Times New Roman" w:cs="Times New Roman" w:hint="eastAsia"/>
                 <w:color w:val="000000" w:themeColor="text1"/>
               </w:rPr>
-              <w:t>，所以這兩個</w:t>
-            </w:r>
+              <w:t>，所以這兩</w:t>
+            </w:r>
+            <w:proofErr w:type="gramStart"/>
+            <w:r>
+              <w:rPr>
+                <w:rFonts w:ascii="Times New Roman" w:eastAsia="標楷體" w:hAnsi="Times New Roman" w:cs="Times New Roman" w:hint="eastAsia"/>
+                <w:color w:val="000000" w:themeColor="text1"/>
+              </w:rPr>
+              <w:t>個</w:t>
+            </w:r>
+            <w:proofErr w:type="gramEnd"/>
             <w:r>
               <w:rPr>
                 <w:rFonts w:ascii="Times New Roman" w:eastAsia="標楷體" w:hAnsi="Times New Roman" w:cs="Times New Roman" w:hint="eastAsia"/>
@@ -2758,12 +2898,21 @@
               </w:rPr>
               <w:t>bit(4</w:t>
             </w:r>
-            <w:r>
-              <w:rPr>
-                <w:rFonts w:ascii="Times New Roman" w:eastAsia="標楷體" w:hAnsi="Times New Roman" w:cs="Times New Roman"/>
-                <w:color w:val="000000" w:themeColor="text1"/>
-              </w:rPr>
-              <w:t>’b</w:t>
+            <w:proofErr w:type="gramStart"/>
+            <w:r>
+              <w:rPr>
+                <w:rFonts w:ascii="Times New Roman" w:eastAsia="標楷體" w:hAnsi="Times New Roman" w:cs="Times New Roman"/>
+                <w:color w:val="000000" w:themeColor="text1"/>
+              </w:rPr>
+              <w:t>’</w:t>
+            </w:r>
+            <w:proofErr w:type="gramEnd"/>
+            <w:r>
+              <w:rPr>
+                <w:rFonts w:ascii="Times New Roman" w:eastAsia="標楷體" w:hAnsi="Times New Roman" w:cs="Times New Roman"/>
+                <w:color w:val="000000" w:themeColor="text1"/>
+              </w:rPr>
+              <w:t>b</w:t>
             </w:r>
             <w:r>
               <w:rPr>
@@ -2786,12 +2935,21 @@
               </w:rPr>
               <w:t>4</w:t>
             </w:r>
-            <w:r>
-              <w:rPr>
-                <w:rFonts w:ascii="Times New Roman" w:eastAsia="標楷體" w:hAnsi="Times New Roman" w:cs="Times New Roman"/>
-                <w:color w:val="000000" w:themeColor="text1"/>
-              </w:rPr>
-              <w:t>’b0110</w:t>
+            <w:proofErr w:type="gramStart"/>
+            <w:r>
+              <w:rPr>
+                <w:rFonts w:ascii="Times New Roman" w:eastAsia="標楷體" w:hAnsi="Times New Roman" w:cs="Times New Roman"/>
+                <w:color w:val="000000" w:themeColor="text1"/>
+              </w:rPr>
+              <w:t>’</w:t>
+            </w:r>
+            <w:proofErr w:type="gramEnd"/>
+            <w:r>
+              <w:rPr>
+                <w:rFonts w:ascii="Times New Roman" w:eastAsia="標楷體" w:hAnsi="Times New Roman" w:cs="Times New Roman"/>
+                <w:color w:val="000000" w:themeColor="text1"/>
+              </w:rPr>
+              <w:t>b0110</w:t>
             </w:r>
             <w:r>
               <w:rPr>
@@ -2854,8 +3012,17 @@
                 <w:rFonts w:ascii="Times New Roman" w:eastAsia="標楷體" w:hAnsi="Times New Roman" w:cs="Times New Roman" w:hint="eastAsia"/>
                 <w:color w:val="000000" w:themeColor="text1"/>
               </w:rPr>
-              <w:t>的方式將這兩個</w:t>
-            </w:r>
+              <w:t>的方式將這兩</w:t>
+            </w:r>
+            <w:proofErr w:type="gramStart"/>
+            <w:r>
+              <w:rPr>
+                <w:rFonts w:ascii="Times New Roman" w:eastAsia="標楷體" w:hAnsi="Times New Roman" w:cs="Times New Roman" w:hint="eastAsia"/>
+                <w:color w:val="000000" w:themeColor="text1"/>
+              </w:rPr>
+              <w:t>個</w:t>
+            </w:r>
+            <w:proofErr w:type="gramEnd"/>
             <w:r>
               <w:rPr>
                 <w:rFonts w:ascii="Times New Roman" w:eastAsia="標楷體" w:hAnsi="Times New Roman" w:cs="Times New Roman" w:hint="eastAsia"/>
@@ -2916,7 +3083,23 @@
                 <w:rFonts w:ascii="Times New Roman" w:eastAsia="標楷體" w:hAnsi="Times New Roman" w:cs="Times New Roman"/>
                 <w:color w:val="000000" w:themeColor="text1"/>
               </w:rPr>
-              <w:t xml:space="preserve">Ascii[4] ^ 1’b0 </w:t>
+              <w:t>Ascii[4] ^ 1</w:t>
+            </w:r>
+            <w:proofErr w:type="gramStart"/>
+            <w:r>
+              <w:rPr>
+                <w:rFonts w:ascii="Times New Roman" w:eastAsia="標楷體" w:hAnsi="Times New Roman" w:cs="Times New Roman"/>
+                <w:color w:val="000000" w:themeColor="text1"/>
+              </w:rPr>
+              <w:t>’</w:t>
+            </w:r>
+            <w:proofErr w:type="gramEnd"/>
+            <w:r>
+              <w:rPr>
+                <w:rFonts w:ascii="Times New Roman" w:eastAsia="標楷體" w:hAnsi="Times New Roman" w:cs="Times New Roman"/>
+                <w:color w:val="000000" w:themeColor="text1"/>
+              </w:rPr>
+              <w:t xml:space="preserve">b0 </w:t>
             </w:r>
             <w:r>
               <w:rPr>
@@ -2946,19 +3129,44 @@
               </w:rPr>
               <w:t xml:space="preserve"> &amp; 1</w:t>
             </w:r>
-            <w:r>
-              <w:rPr>
-                <w:rFonts w:ascii="Times New Roman" w:eastAsia="標楷體" w:hAnsi="Times New Roman" w:cs="Times New Roman"/>
-                <w:color w:val="000000" w:themeColor="text1"/>
-              </w:rPr>
-              <w:t>’b0</w:t>
-            </w:r>
-            <w:r>
-              <w:rPr>
-                <w:rFonts w:ascii="Times New Roman" w:eastAsia="標楷體" w:hAnsi="Times New Roman" w:cs="Times New Roman" w:hint="eastAsia"/>
-                <w:color w:val="000000" w:themeColor="text1"/>
-              </w:rPr>
-              <w:t>，再把這兩個結果與</w:t>
+            <w:proofErr w:type="gramStart"/>
+            <w:r>
+              <w:rPr>
+                <w:rFonts w:ascii="Times New Roman" w:eastAsia="標楷體" w:hAnsi="Times New Roman" w:cs="Times New Roman"/>
+                <w:color w:val="000000" w:themeColor="text1"/>
+              </w:rPr>
+              <w:t>’</w:t>
+            </w:r>
+            <w:proofErr w:type="gramEnd"/>
+            <w:r>
+              <w:rPr>
+                <w:rFonts w:ascii="Times New Roman" w:eastAsia="標楷體" w:hAnsi="Times New Roman" w:cs="Times New Roman"/>
+                <w:color w:val="000000" w:themeColor="text1"/>
+              </w:rPr>
+              <w:t>b0</w:t>
+            </w:r>
+            <w:r>
+              <w:rPr>
+                <w:rFonts w:ascii="Times New Roman" w:eastAsia="標楷體" w:hAnsi="Times New Roman" w:cs="Times New Roman" w:hint="eastAsia"/>
+                <w:color w:val="000000" w:themeColor="text1"/>
+              </w:rPr>
+              <w:t>，再把這兩</w:t>
+            </w:r>
+            <w:proofErr w:type="gramStart"/>
+            <w:r>
+              <w:rPr>
+                <w:rFonts w:ascii="Times New Roman" w:eastAsia="標楷體" w:hAnsi="Times New Roman" w:cs="Times New Roman" w:hint="eastAsia"/>
+                <w:color w:val="000000" w:themeColor="text1"/>
+              </w:rPr>
+              <w:t>個</w:t>
+            </w:r>
+            <w:proofErr w:type="gramEnd"/>
+            <w:r>
+              <w:rPr>
+                <w:rFonts w:ascii="Times New Roman" w:eastAsia="標楷體" w:hAnsi="Times New Roman" w:cs="Times New Roman" w:hint="eastAsia"/>
+                <w:color w:val="000000" w:themeColor="text1"/>
+              </w:rPr>
+              <w:t>結果與</w:t>
             </w:r>
             <w:r>
               <w:rPr>
@@ -2967,6 +3175,7 @@
               </w:rPr>
               <w:t>2</w:t>
             </w:r>
+            <w:proofErr w:type="gramStart"/>
             <w:r>
               <w:rPr>
                 <w:rFonts w:ascii="Times New Roman" w:eastAsia="標楷體" w:hAnsi="Times New Roman" w:cs="Times New Roman"/>
@@ -2974,19 +3183,36 @@
               </w:rPr>
               <w:t>’</w:t>
             </w:r>
-            <w:r>
-              <w:rPr>
-                <w:rFonts w:ascii="Times New Roman" w:eastAsia="標楷體" w:hAnsi="Times New Roman" w:cs="Times New Roman" w:hint="eastAsia"/>
-                <w:color w:val="000000" w:themeColor="text1"/>
-              </w:rPr>
-              <w:t>b00</w:t>
-            </w:r>
-            <w:r>
-              <w:rPr>
-                <w:rFonts w:ascii="Times New Roman" w:eastAsia="標楷體" w:hAnsi="Times New Roman" w:cs="Times New Roman" w:hint="eastAsia"/>
-                <w:color w:val="000000" w:themeColor="text1"/>
-              </w:rPr>
-              <w:t>集束得到</w:t>
+            <w:proofErr w:type="gramEnd"/>
+            <w:r>
+              <w:rPr>
+                <w:rFonts w:ascii="Times New Roman" w:eastAsia="標楷體" w:hAnsi="Times New Roman" w:cs="Times New Roman" w:hint="eastAsia"/>
+                <w:color w:val="000000" w:themeColor="text1"/>
+              </w:rPr>
+              <w:t>b</w:t>
+            </w:r>
+            <w:proofErr w:type="gramStart"/>
+            <w:r>
+              <w:rPr>
+                <w:rFonts w:ascii="Times New Roman" w:eastAsia="標楷體" w:hAnsi="Times New Roman" w:cs="Times New Roman" w:hint="eastAsia"/>
+                <w:color w:val="000000" w:themeColor="text1"/>
+              </w:rPr>
+              <w:t>00</w:t>
+            </w:r>
+            <w:r>
+              <w:rPr>
+                <w:rFonts w:ascii="Times New Roman" w:eastAsia="標楷體" w:hAnsi="Times New Roman" w:cs="Times New Roman" w:hint="eastAsia"/>
+                <w:color w:val="000000" w:themeColor="text1"/>
+              </w:rPr>
+              <w:t>集束</w:t>
+            </w:r>
+            <w:proofErr w:type="gramEnd"/>
+            <w:r>
+              <w:rPr>
+                <w:rFonts w:ascii="Times New Roman" w:eastAsia="標楷體" w:hAnsi="Times New Roman" w:cs="Times New Roman" w:hint="eastAsia"/>
+                <w:color w:val="000000" w:themeColor="text1"/>
+              </w:rPr>
+              <w:t>得到</w:t>
             </w:r>
           </w:p>
           <w:p>
@@ -3019,12 +3245,21 @@
               </w:rPr>
               <w:t xml:space="preserve"> &amp; 1</w:t>
             </w:r>
-            <w:r>
-              <w:rPr>
-                <w:rFonts w:ascii="Times New Roman" w:eastAsia="標楷體" w:hAnsi="Times New Roman" w:cs="Times New Roman"/>
-                <w:color w:val="000000" w:themeColor="text1"/>
-              </w:rPr>
-              <w:t>’b0</w:t>
+            <w:proofErr w:type="gramStart"/>
+            <w:r>
+              <w:rPr>
+                <w:rFonts w:ascii="Times New Roman" w:eastAsia="標楷體" w:hAnsi="Times New Roman" w:cs="Times New Roman"/>
+                <w:color w:val="000000" w:themeColor="text1"/>
+              </w:rPr>
+              <w:t>’</w:t>
+            </w:r>
+            <w:proofErr w:type="gramEnd"/>
+            <w:r>
+              <w:rPr>
+                <w:rFonts w:ascii="Times New Roman" w:eastAsia="標楷體" w:hAnsi="Times New Roman" w:cs="Times New Roman"/>
+                <w:color w:val="000000" w:themeColor="text1"/>
+              </w:rPr>
+              <w:t>b0</w:t>
             </w:r>
             <w:r>
               <w:rPr>
@@ -3033,6 +3268,7 @@
               </w:rPr>
               <w:t>, 2</w:t>
             </w:r>
+            <w:proofErr w:type="gramStart"/>
             <w:r>
               <w:rPr>
                 <w:rFonts w:ascii="Times New Roman" w:eastAsia="標楷體" w:hAnsi="Times New Roman" w:cs="Times New Roman"/>
@@ -3040,6 +3276,7 @@
               </w:rPr>
               <w:t>’</w:t>
             </w:r>
+            <w:proofErr w:type="gramEnd"/>
             <w:r>
               <w:rPr>
                 <w:rFonts w:ascii="Times New Roman" w:eastAsia="標楷體" w:hAnsi="Times New Roman" w:cs="Times New Roman" w:hint="eastAsia"/>
@@ -3052,7 +3289,23 @@
                 <w:rFonts w:ascii="Times New Roman" w:eastAsia="標楷體" w:hAnsi="Times New Roman" w:cs="Times New Roman"/>
                 <w:color w:val="000000" w:themeColor="text1"/>
               </w:rPr>
-              <w:t>, Ascii[4] ^ 1’b0</w:t>
+              <w:t>, Ascii[4] ^ 1</w:t>
+            </w:r>
+            <w:proofErr w:type="gramStart"/>
+            <w:r>
+              <w:rPr>
+                <w:rFonts w:ascii="Times New Roman" w:eastAsia="標楷體" w:hAnsi="Times New Roman" w:cs="Times New Roman"/>
+                <w:color w:val="000000" w:themeColor="text1"/>
+              </w:rPr>
+              <w:t>’</w:t>
+            </w:r>
+            <w:proofErr w:type="gramEnd"/>
+            <w:r>
+              <w:rPr>
+                <w:rFonts w:ascii="Times New Roman" w:eastAsia="標楷體" w:hAnsi="Times New Roman" w:cs="Times New Roman"/>
+                <w:color w:val="000000" w:themeColor="text1"/>
+              </w:rPr>
+              <w:t>b0</w:t>
             </w:r>
             <w:r>
               <w:rPr>
@@ -3089,6 +3342,7 @@
               </w:rPr>
               <w:t>4</w:t>
             </w:r>
+            <w:proofErr w:type="gramStart"/>
             <w:r>
               <w:rPr>
                 <w:rFonts w:ascii="Times New Roman" w:eastAsia="標楷體" w:hAnsi="Times New Roman" w:cs="Times New Roman"/>
@@ -3096,6 +3350,7 @@
               </w:rPr>
               <w:t>’</w:t>
             </w:r>
+            <w:proofErr w:type="gramEnd"/>
             <w:r>
               <w:rPr>
                 <w:rFonts w:ascii="Times New Roman" w:eastAsia="標楷體" w:hAnsi="Times New Roman" w:cs="Times New Roman" w:hint="eastAsia"/>
@@ -3117,6 +3372,7 @@
               </w:rPr>
               <w:t>，</w:t>
             </w:r>
+            <w:proofErr w:type="spellStart"/>
             <w:r>
               <w:rPr>
                 <w:rFonts w:ascii="Times New Roman" w:eastAsia="標楷體" w:hAnsi="Times New Roman" w:cs="Times New Roman" w:hint="eastAsia"/>
@@ -3131,6 +3387,7 @@
               </w:rPr>
               <w:t>~f</w:t>
             </w:r>
+            <w:proofErr w:type="spellEnd"/>
             <w:r>
               <w:rPr>
                 <w:rFonts w:ascii="Times New Roman" w:eastAsia="標楷體" w:hAnsi="Times New Roman" w:cs="Times New Roman" w:hint="eastAsia"/>
@@ -3152,6 +3409,7 @@
               </w:rPr>
               <w:t>4</w:t>
             </w:r>
+            <w:proofErr w:type="gramStart"/>
             <w:r>
               <w:rPr>
                 <w:rFonts w:ascii="Times New Roman" w:eastAsia="標楷體" w:hAnsi="Times New Roman" w:cs="Times New Roman"/>
@@ -3159,6 +3417,7 @@
               </w:rPr>
               <w:t>’</w:t>
             </w:r>
+            <w:proofErr w:type="gramEnd"/>
             <w:r>
               <w:rPr>
                 <w:rFonts w:ascii="Times New Roman" w:eastAsia="標楷體" w:hAnsi="Times New Roman" w:cs="Times New Roman" w:hint="eastAsia"/>
@@ -3208,6 +3467,7 @@
               </w:rPr>
               <w:t>與</w:t>
             </w:r>
+            <w:proofErr w:type="spellStart"/>
             <w:r>
               <w:rPr>
                 <w:rFonts w:ascii="Times New Roman" w:eastAsia="標楷體" w:hAnsi="Times New Roman" w:cs="Times New Roman" w:hint="eastAsia"/>
@@ -3222,6 +3482,7 @@
               </w:rPr>
               <w:t>~f</w:t>
             </w:r>
+            <w:proofErr w:type="spellEnd"/>
             <w:r>
               <w:rPr>
                 <w:rFonts w:ascii="Times New Roman" w:eastAsia="標楷體" w:hAnsi="Times New Roman" w:cs="Times New Roman" w:hint="eastAsia"/>
@@ -3307,8 +3568,65 @@
                 <w:rFonts w:ascii="Times New Roman" w:eastAsia="標楷體" w:hAnsi="Times New Roman" w:cs="Times New Roman"/>
                 <w:color w:val="000000" w:themeColor="text1"/>
               </w:rPr>
-              <w:t>/’(’/’)’</w:t>
-            </w:r>
+              <w:t>/</w:t>
+            </w:r>
+            <w:proofErr w:type="gramStart"/>
+            <w:r>
+              <w:rPr>
+                <w:rFonts w:ascii="Times New Roman" w:eastAsia="標楷體" w:hAnsi="Times New Roman" w:cs="Times New Roman"/>
+                <w:color w:val="000000" w:themeColor="text1"/>
+              </w:rPr>
+              <w:t>’</w:t>
+            </w:r>
+            <w:proofErr w:type="gramEnd"/>
+            <w:r>
+              <w:rPr>
+                <w:rFonts w:ascii="Times New Roman" w:eastAsia="標楷體" w:hAnsi="Times New Roman" w:cs="Times New Roman"/>
+                <w:color w:val="000000" w:themeColor="text1"/>
+              </w:rPr>
+              <w:t>(</w:t>
+            </w:r>
+            <w:proofErr w:type="gramStart"/>
+            <w:r>
+              <w:rPr>
+                <w:rFonts w:ascii="Times New Roman" w:eastAsia="標楷體" w:hAnsi="Times New Roman" w:cs="Times New Roman"/>
+                <w:color w:val="000000" w:themeColor="text1"/>
+              </w:rPr>
+              <w:t>’</w:t>
+            </w:r>
+            <w:proofErr w:type="gramEnd"/>
+            <w:r>
+              <w:rPr>
+                <w:rFonts w:ascii="Times New Roman" w:eastAsia="標楷體" w:hAnsi="Times New Roman" w:cs="Times New Roman"/>
+                <w:color w:val="000000" w:themeColor="text1"/>
+              </w:rPr>
+              <w:t>/</w:t>
+            </w:r>
+            <w:proofErr w:type="gramStart"/>
+            <w:r>
+              <w:rPr>
+                <w:rFonts w:ascii="Times New Roman" w:eastAsia="標楷體" w:hAnsi="Times New Roman" w:cs="Times New Roman"/>
+                <w:color w:val="000000" w:themeColor="text1"/>
+              </w:rPr>
+              <w:t>’</w:t>
+            </w:r>
+            <w:proofErr w:type="gramEnd"/>
+            <w:r>
+              <w:rPr>
+                <w:rFonts w:ascii="Times New Roman" w:eastAsia="標楷體" w:hAnsi="Times New Roman" w:cs="Times New Roman"/>
+                <w:color w:val="000000" w:themeColor="text1"/>
+              </w:rPr>
+              <w:t>)</w:t>
+            </w:r>
+            <w:proofErr w:type="gramStart"/>
+            <w:r>
+              <w:rPr>
+                <w:rFonts w:ascii="Times New Roman" w:eastAsia="標楷體" w:hAnsi="Times New Roman" w:cs="Times New Roman"/>
+                <w:color w:val="000000" w:themeColor="text1"/>
+              </w:rPr>
+              <w:t>’</w:t>
+            </w:r>
+            <w:proofErr w:type="gramEnd"/>
             <w:r>
               <w:rPr>
                 <w:rFonts w:ascii="Times New Roman" w:eastAsia="標楷體" w:hAnsi="Times New Roman" w:cs="Times New Roman" w:hint="eastAsia"/>
@@ -3335,7 +3653,15 @@
                 <w:rFonts w:ascii="Times New Roman" w:eastAsia="標楷體" w:hAnsi="Times New Roman" w:cs="Times New Roman" w:hint="eastAsia"/>
                 <w:color w:val="000000" w:themeColor="text1"/>
               </w:rPr>
-              <w:t>(da</w:t>
+              <w:t>(</w:t>
+            </w:r>
+            <w:proofErr w:type="spellStart"/>
+            <w:r>
+              <w:rPr>
+                <w:rFonts w:ascii="Times New Roman" w:eastAsia="標楷體" w:hAnsi="Times New Roman" w:cs="Times New Roman" w:hint="eastAsia"/>
+                <w:color w:val="000000" w:themeColor="text1"/>
+              </w:rPr>
+              <w:t>da</w:t>
             </w:r>
             <w:r>
               <w:rPr>
@@ -3344,6 +3670,7 @@
               </w:rPr>
               <w:t>ta_num</w:t>
             </w:r>
+            <w:proofErr w:type="spellEnd"/>
             <w:r>
               <w:rPr>
                 <w:rFonts w:ascii="Times New Roman" w:eastAsia="標楷體" w:hAnsi="Times New Roman" w:cs="Times New Roman" w:hint="eastAsia"/>
@@ -3456,6 +3783,7 @@
               </w:rPr>
               <w:t>陣列中，並用</w:t>
             </w:r>
+            <w:proofErr w:type="spellStart"/>
             <w:r>
               <w:rPr>
                 <w:rFonts w:ascii="Times New Roman" w:eastAsia="標楷體" w:hAnsi="Times New Roman" w:cs="Times New Roman" w:hint="eastAsia"/>
@@ -3470,6 +3798,7 @@
               </w:rPr>
               <w:t>ostfix_index</w:t>
             </w:r>
+            <w:proofErr w:type="spellEnd"/>
             <w:r>
               <w:rPr>
                 <w:rFonts w:ascii="Times New Roman" w:eastAsia="標楷體" w:hAnsi="Times New Roman" w:cs="Times New Roman" w:hint="eastAsia"/>
@@ -3540,6 +3869,199 @@
               </w:rPr>
               <w:t>的總數量，所以不會干擾到。</w:t>
             </w:r>
+          </w:p>
+          <w:p>
+            <w:pPr>
+              <w:rPr>
+                <w:rFonts w:ascii="Times New Roman" w:eastAsia="標楷體" w:hAnsi="Times New Roman" w:cs="Times New Roman"/>
+                <w:color w:val="000000" w:themeColor="text1"/>
+              </w:rPr>
+            </w:pPr>
+          </w:p>
+          <w:p>
+            <w:pPr>
+              <w:rPr>
+                <w:rFonts w:ascii="Times New Roman" w:eastAsia="標楷體" w:hAnsi="Times New Roman" w:cs="Times New Roman"/>
+                <w:color w:val="000000" w:themeColor="text1"/>
+              </w:rPr>
+            </w:pPr>
+            <w:r>
+              <w:rPr>
+                <w:rFonts w:ascii="Times New Roman" w:eastAsia="標楷體" w:hAnsi="Times New Roman" w:cs="Times New Roman" w:hint="eastAsia"/>
+                <w:color w:val="000000" w:themeColor="text1"/>
+              </w:rPr>
+              <w:t>另外</w:t>
+            </w:r>
+            <w:r>
+              <w:rPr>
+                <w:rFonts w:ascii="Times New Roman" w:eastAsia="標楷體" w:hAnsi="Times New Roman" w:cs="Times New Roman" w:hint="eastAsia"/>
+                <w:color w:val="000000" w:themeColor="text1"/>
+              </w:rPr>
+              <w:t>s</w:t>
+            </w:r>
+            <w:r>
+              <w:rPr>
+                <w:rFonts w:ascii="Times New Roman" w:eastAsia="標楷體" w:hAnsi="Times New Roman" w:cs="Times New Roman"/>
+                <w:color w:val="000000" w:themeColor="text1"/>
+              </w:rPr>
+              <w:t>tack</w:t>
+            </w:r>
+            <w:r>
+              <w:rPr>
+                <w:rFonts w:ascii="Times New Roman" w:eastAsia="標楷體" w:hAnsi="Times New Roman" w:cs="Times New Roman" w:hint="eastAsia"/>
+                <w:color w:val="000000" w:themeColor="text1"/>
+              </w:rPr>
+              <w:t>陣列的總數量為</w:t>
+            </w:r>
+            <w:r>
+              <w:rPr>
+                <w:rFonts w:ascii="Times New Roman" w:eastAsia="標楷體" w:hAnsi="Times New Roman" w:cs="Times New Roman" w:hint="eastAsia"/>
+                <w:color w:val="000000" w:themeColor="text1"/>
+              </w:rPr>
+              <w:t>8</w:t>
+            </w:r>
+            <w:r>
+              <w:rPr>
+                <w:rFonts w:ascii="Times New Roman" w:eastAsia="標楷體" w:hAnsi="Times New Roman" w:cs="Times New Roman" w:hint="eastAsia"/>
+                <w:color w:val="000000" w:themeColor="text1"/>
+              </w:rPr>
+              <w:t>個，原因是在這個</w:t>
+            </w:r>
+            <w:r>
+              <w:rPr>
+                <w:rFonts w:ascii="Times New Roman" w:eastAsia="標楷體" w:hAnsi="Times New Roman" w:cs="Times New Roman" w:hint="eastAsia"/>
+                <w:color w:val="000000" w:themeColor="text1"/>
+              </w:rPr>
+              <w:t>postfix</w:t>
+            </w:r>
+            <w:r>
+              <w:rPr>
+                <w:rFonts w:ascii="Times New Roman" w:eastAsia="標楷體" w:hAnsi="Times New Roman" w:cs="Times New Roman" w:hint="eastAsia"/>
+                <w:color w:val="000000" w:themeColor="text1"/>
+              </w:rPr>
+              <w:t>的演算法中，在</w:t>
+            </w:r>
+            <w:r>
+              <w:rPr>
+                <w:rFonts w:ascii="Times New Roman" w:eastAsia="標楷體" w:hAnsi="Times New Roman" w:cs="Times New Roman" w:hint="eastAsia"/>
+                <w:color w:val="000000" w:themeColor="text1"/>
+              </w:rPr>
+              <w:t>data</w:t>
+            </w:r>
+            <w:r>
+              <w:rPr>
+                <w:rFonts w:ascii="Times New Roman" w:eastAsia="標楷體" w:hAnsi="Times New Roman" w:cs="Times New Roman" w:hint="eastAsia"/>
+                <w:color w:val="000000" w:themeColor="text1"/>
+              </w:rPr>
+              <w:t>數量不超過</w:t>
+            </w:r>
+            <w:r>
+              <w:rPr>
+                <w:rFonts w:ascii="Times New Roman" w:eastAsia="標楷體" w:hAnsi="Times New Roman" w:cs="Times New Roman" w:hint="eastAsia"/>
+                <w:color w:val="000000" w:themeColor="text1"/>
+              </w:rPr>
+              <w:t>16</w:t>
+            </w:r>
+            <w:r>
+              <w:rPr>
+                <w:rFonts w:ascii="Times New Roman" w:eastAsia="標楷體" w:hAnsi="Times New Roman" w:cs="Times New Roman" w:hint="eastAsia"/>
+                <w:color w:val="000000" w:themeColor="text1"/>
+              </w:rPr>
+              <w:t>個情況下，所</w:t>
+            </w:r>
+            <w:r>
+              <w:rPr>
+                <w:rFonts w:ascii="Times New Roman" w:eastAsia="標楷體" w:hAnsi="Times New Roman" w:cs="Times New Roman" w:hint="eastAsia"/>
+                <w:color w:val="000000" w:themeColor="text1"/>
+              </w:rPr>
+              <w:t>push</w:t>
+            </w:r>
+            <w:r>
+              <w:rPr>
+                <w:rFonts w:ascii="Times New Roman" w:eastAsia="標楷體" w:hAnsi="Times New Roman" w:cs="Times New Roman" w:hint="eastAsia"/>
+                <w:color w:val="000000" w:themeColor="text1"/>
+              </w:rPr>
+              <w:t>進</w:t>
+            </w:r>
+            <w:r>
+              <w:rPr>
+                <w:rFonts w:ascii="Times New Roman" w:eastAsia="標楷體" w:hAnsi="Times New Roman" w:cs="Times New Roman"/>
+                <w:color w:val="000000" w:themeColor="text1"/>
+              </w:rPr>
+              <w:t>stack</w:t>
+            </w:r>
+            <w:r>
+              <w:rPr>
+                <w:rFonts w:ascii="Times New Roman" w:eastAsia="標楷體" w:hAnsi="Times New Roman" w:cs="Times New Roman" w:hint="eastAsia"/>
+                <w:color w:val="000000" w:themeColor="text1"/>
+              </w:rPr>
+              <w:t>數量一定不超過</w:t>
+            </w:r>
+            <w:r>
+              <w:rPr>
+                <w:rFonts w:ascii="Times New Roman" w:eastAsia="標楷體" w:hAnsi="Times New Roman" w:cs="Times New Roman" w:hint="eastAsia"/>
+                <w:color w:val="000000" w:themeColor="text1"/>
+              </w:rPr>
+              <w:t>8</w:t>
+            </w:r>
+            <w:r>
+              <w:rPr>
+                <w:rFonts w:ascii="Times New Roman" w:eastAsia="標楷體" w:hAnsi="Times New Roman" w:cs="Times New Roman" w:hint="eastAsia"/>
+                <w:color w:val="000000" w:themeColor="text1"/>
+              </w:rPr>
+              <w:t>個。</w:t>
+            </w:r>
+          </w:p>
+          <w:p>
+            <w:pPr>
+              <w:rPr>
+                <w:rFonts w:ascii="Times New Roman" w:eastAsia="標楷體" w:hAnsi="Times New Roman" w:cs="Times New Roman"/>
+                <w:color w:val="000000" w:themeColor="text1"/>
+              </w:rPr>
+            </w:pPr>
+            <w:r>
+              <w:rPr>
+                <w:rFonts w:ascii="Times New Roman" w:eastAsia="標楷體" w:hAnsi="Times New Roman" w:cs="Times New Roman" w:hint="eastAsia"/>
+                <w:color w:val="000000" w:themeColor="text1"/>
+              </w:rPr>
+              <w:t>(</w:t>
+            </w:r>
+            <w:r>
+              <w:rPr>
+                <w:rFonts w:ascii="Times New Roman" w:eastAsia="標楷體" w:hAnsi="Times New Roman" w:cs="Times New Roman" w:hint="eastAsia"/>
+                <w:color w:val="000000" w:themeColor="text1"/>
+              </w:rPr>
+              <w:t>減少了</w:t>
+            </w:r>
+            <w:r>
+              <w:rPr>
+                <w:rFonts w:ascii="Times New Roman" w:eastAsia="標楷體" w:hAnsi="Times New Roman" w:cs="Times New Roman" w:hint="eastAsia"/>
+                <w:color w:val="000000" w:themeColor="text1"/>
+              </w:rPr>
+              <w:t>100</w:t>
+            </w:r>
+            <w:r>
+              <w:rPr>
+                <w:rFonts w:ascii="Times New Roman" w:eastAsia="標楷體" w:hAnsi="Times New Roman" w:cs="Times New Roman" w:hint="eastAsia"/>
+                <w:color w:val="000000" w:themeColor="text1"/>
+              </w:rPr>
+              <w:t>多</w:t>
+            </w:r>
+            <w:r>
+              <w:rPr>
+                <w:rFonts w:ascii="Times New Roman" w:eastAsia="標楷體" w:hAnsi="Times New Roman" w:cs="Times New Roman" w:hint="eastAsia"/>
+                <w:color w:val="000000" w:themeColor="text1"/>
+              </w:rPr>
+              <w:t>total logic element)</w:t>
+            </w:r>
+          </w:p>
+          <w:p>
+            <w:pPr>
+              <w:rPr>
+                <w:rFonts w:ascii="Times New Roman" w:eastAsia="標楷體" w:hAnsi="Times New Roman" w:cs="Times New Roman"/>
+                <w:color w:val="000000" w:themeColor="text1"/>
+              </w:rPr>
+            </w:pPr>
           </w:p>
           <w:p>
             <w:pPr>
@@ -3626,6 +4148,7 @@
               </w:rPr>
               <w:t>以</w:t>
             </w:r>
+            <w:proofErr w:type="spellStart"/>
             <w:r>
               <w:rPr>
                 <w:rFonts w:ascii="Times New Roman" w:eastAsia="標楷體" w:hAnsi="Times New Roman" w:cs="Times New Roman" w:hint="eastAsia"/>
@@ -3647,6 +4170,7 @@
               </w:rPr>
               <w:t>x</w:t>
             </w:r>
+            <w:proofErr w:type="spellEnd"/>
             <w:r>
               <w:rPr>
                 <w:rFonts w:ascii="Times New Roman" w:eastAsia="標楷體" w:hAnsi="Times New Roman" w:cs="Times New Roman" w:hint="eastAsia"/>
@@ -3710,6 +4234,7 @@
               </w:rPr>
               <w:t>以</w:t>
             </w:r>
+            <w:proofErr w:type="spellStart"/>
             <w:r>
               <w:rPr>
                 <w:rFonts w:ascii="Times New Roman" w:eastAsia="標楷體" w:hAnsi="Times New Roman" w:cs="Times New Roman" w:hint="eastAsia"/>
@@ -3724,6 +4249,7 @@
               </w:rPr>
               <w:t>a_arr_idx</w:t>
             </w:r>
+            <w:proofErr w:type="spellEnd"/>
             <w:r>
               <w:rPr>
                 <w:rFonts w:ascii="Times New Roman" w:eastAsia="標楷體" w:hAnsi="Times New Roman" w:cs="Times New Roman" w:hint="eastAsia"/>
@@ -3787,6 +4313,7 @@
               </w:rPr>
               <w:t>以</w:t>
             </w:r>
+            <w:proofErr w:type="spellStart"/>
             <w:r>
               <w:rPr>
                 <w:rFonts w:ascii="Times New Roman" w:eastAsia="標楷體" w:hAnsi="Times New Roman" w:cs="Times New Roman" w:hint="eastAsia"/>
@@ -3794,6 +4321,7 @@
               </w:rPr>
               <w:t>stack_index</w:t>
             </w:r>
+            <w:proofErr w:type="spellEnd"/>
             <w:r>
               <w:rPr>
                 <w:rFonts w:ascii="Times New Roman" w:eastAsia="標楷體" w:hAnsi="Times New Roman" w:cs="Times New Roman" w:hint="eastAsia"/>
@@ -3826,7 +4354,7 @@
           <w:p>
             <w:pPr>
               <w:rPr>
-                <w:rFonts w:ascii="Times New Roman" w:eastAsia="標楷體" w:hAnsi="Times New Roman" w:cs="Times New Roman" w:hint="eastAsia"/>
+                <w:rFonts w:ascii="Times New Roman" w:eastAsia="標楷體" w:hAnsi="Times New Roman" w:cs="Times New Roman"/>
                 <w:color w:val="000000" w:themeColor="text1"/>
               </w:rPr>
             </w:pPr>
@@ -3865,6 +4393,7 @@
               </w:rPr>
               <w:t>16(7</w:t>
             </w:r>
+            <w:proofErr w:type="gramStart"/>
             <w:r>
               <w:rPr>
                 <w:rFonts w:ascii="Times New Roman" w:eastAsia="標楷體" w:hAnsi="Times New Roman" w:cs="Times New Roman"/>
@@ -3872,6 +4401,7 @@
               </w:rPr>
               <w:t>’</w:t>
             </w:r>
+            <w:proofErr w:type="gramEnd"/>
             <w:r>
               <w:rPr>
                 <w:rFonts w:ascii="Times New Roman" w:eastAsia="標楷體" w:hAnsi="Times New Roman" w:cs="Times New Roman" w:hint="eastAsia"/>
@@ -3914,6 +4444,7 @@
               </w:rPr>
               <w:t>到</w:t>
             </w:r>
+            <w:proofErr w:type="spellStart"/>
             <w:r>
               <w:rPr>
                 <w:rFonts w:ascii="Times New Roman" w:eastAsia="標楷體" w:hAnsi="Times New Roman" w:cs="Times New Roman" w:hint="eastAsia"/>
@@ -3935,6 +4466,7 @@
               </w:rPr>
               <w:t>_arr</w:t>
             </w:r>
+            <w:proofErr w:type="spellEnd"/>
             <w:r>
               <w:rPr>
                 <w:rFonts w:ascii="Times New Roman" w:eastAsia="標楷體" w:hAnsi="Times New Roman" w:cs="Times New Roman" w:hint="eastAsia"/>
@@ -4103,13 +4635,31 @@
               </w:rPr>
               <w:t>如果遇到</w:t>
             </w:r>
-            <w:r>
-              <w:rPr>
-                <w:rFonts w:ascii="Times New Roman" w:eastAsia="標楷體" w:hAnsi="Times New Roman" w:cs="Times New Roman"/>
-                <w:color w:val="000000" w:themeColor="text1"/>
-              </w:rPr>
-              <w:t>’(’</w:t>
-            </w:r>
+            <w:proofErr w:type="gramStart"/>
+            <w:r>
+              <w:rPr>
+                <w:rFonts w:ascii="Times New Roman" w:eastAsia="標楷體" w:hAnsi="Times New Roman" w:cs="Times New Roman"/>
+                <w:color w:val="000000" w:themeColor="text1"/>
+              </w:rPr>
+              <w:t>’</w:t>
+            </w:r>
+            <w:proofErr w:type="gramEnd"/>
+            <w:r>
+              <w:rPr>
+                <w:rFonts w:ascii="Times New Roman" w:eastAsia="標楷體" w:hAnsi="Times New Roman" w:cs="Times New Roman"/>
+                <w:color w:val="000000" w:themeColor="text1"/>
+              </w:rPr>
+              <w:t>(</w:t>
+            </w:r>
+            <w:proofErr w:type="gramStart"/>
+            <w:r>
+              <w:rPr>
+                <w:rFonts w:ascii="Times New Roman" w:eastAsia="標楷體" w:hAnsi="Times New Roman" w:cs="Times New Roman"/>
+                <w:color w:val="000000" w:themeColor="text1"/>
+              </w:rPr>
+              <w:t>’</w:t>
+            </w:r>
+            <w:proofErr w:type="gramEnd"/>
             <w:r>
               <w:rPr>
                 <w:rFonts w:ascii="Times New Roman" w:eastAsia="標楷體" w:hAnsi="Times New Roman" w:cs="Times New Roman" w:hint="eastAsia"/>
@@ -4131,13 +4681,31 @@
               </w:rPr>
               <w:t>，</w:t>
             </w:r>
-            <w:r>
-              <w:rPr>
-                <w:rFonts w:ascii="Times New Roman" w:eastAsia="標楷體" w:hAnsi="Times New Roman" w:cs="Times New Roman"/>
-                <w:color w:val="000000" w:themeColor="text1"/>
-              </w:rPr>
-              <w:t>’(’</w:t>
-            </w:r>
+            <w:proofErr w:type="gramStart"/>
+            <w:r>
+              <w:rPr>
+                <w:rFonts w:ascii="Times New Roman" w:eastAsia="標楷體" w:hAnsi="Times New Roman" w:cs="Times New Roman"/>
+                <w:color w:val="000000" w:themeColor="text1"/>
+              </w:rPr>
+              <w:t>’</w:t>
+            </w:r>
+            <w:proofErr w:type="gramEnd"/>
+            <w:r>
+              <w:rPr>
+                <w:rFonts w:ascii="Times New Roman" w:eastAsia="標楷體" w:hAnsi="Times New Roman" w:cs="Times New Roman"/>
+                <w:color w:val="000000" w:themeColor="text1"/>
+              </w:rPr>
+              <w:t>(</w:t>
+            </w:r>
+            <w:proofErr w:type="gramStart"/>
+            <w:r>
+              <w:rPr>
+                <w:rFonts w:ascii="Times New Roman" w:eastAsia="標楷體" w:hAnsi="Times New Roman" w:cs="Times New Roman"/>
+                <w:color w:val="000000" w:themeColor="text1"/>
+              </w:rPr>
+              <w:t>’</w:t>
+            </w:r>
+            <w:proofErr w:type="gramEnd"/>
             <w:r>
               <w:rPr>
                 <w:rFonts w:ascii="Times New Roman" w:eastAsia="標楷體" w:hAnsi="Times New Roman" w:cs="Times New Roman" w:hint="eastAsia"/>
@@ -4180,12 +4748,21 @@
               </w:rPr>
               <w:t>3</w:t>
             </w:r>
-            <w:r>
-              <w:rPr>
-                <w:rFonts w:ascii="Times New Roman" w:eastAsia="標楷體" w:hAnsi="Times New Roman" w:cs="Times New Roman"/>
-                <w:color w:val="000000" w:themeColor="text1"/>
-              </w:rPr>
-              <w:t>’b000</w:t>
+            <w:proofErr w:type="gramStart"/>
+            <w:r>
+              <w:rPr>
+                <w:rFonts w:ascii="Times New Roman" w:eastAsia="標楷體" w:hAnsi="Times New Roman" w:cs="Times New Roman"/>
+                <w:color w:val="000000" w:themeColor="text1"/>
+              </w:rPr>
+              <w:t>’</w:t>
+            </w:r>
+            <w:proofErr w:type="gramEnd"/>
+            <w:r>
+              <w:rPr>
+                <w:rFonts w:ascii="Times New Roman" w:eastAsia="標楷體" w:hAnsi="Times New Roman" w:cs="Times New Roman"/>
+                <w:color w:val="000000" w:themeColor="text1"/>
+              </w:rPr>
+              <w:t>b000</w:t>
             </w:r>
           </w:p>
           <w:p>
@@ -4264,13 +4841,31 @@
               </w:rPr>
               <w:t>，再來是判斷優先度的方式，利用兩個比較方式製造出優先度，以</w:t>
             </w:r>
-            <w:r>
-              <w:rPr>
-                <w:rFonts w:ascii="Times New Roman" w:eastAsia="標楷體" w:hAnsi="Times New Roman" w:cs="Times New Roman"/>
-                <w:color w:val="000000" w:themeColor="text1"/>
-              </w:rPr>
-              <w:t>’*’</w:t>
-            </w:r>
+            <w:proofErr w:type="gramStart"/>
+            <w:r>
+              <w:rPr>
+                <w:rFonts w:ascii="Times New Roman" w:eastAsia="標楷體" w:hAnsi="Times New Roman" w:cs="Times New Roman"/>
+                <w:color w:val="000000" w:themeColor="text1"/>
+              </w:rPr>
+              <w:t>’</w:t>
+            </w:r>
+            <w:proofErr w:type="gramEnd"/>
+            <w:r>
+              <w:rPr>
+                <w:rFonts w:ascii="Times New Roman" w:eastAsia="標楷體" w:hAnsi="Times New Roman" w:cs="Times New Roman"/>
+                <w:color w:val="000000" w:themeColor="text1"/>
+              </w:rPr>
+              <w:t>*</w:t>
+            </w:r>
+            <w:proofErr w:type="gramStart"/>
+            <w:r>
+              <w:rPr>
+                <w:rFonts w:ascii="Times New Roman" w:eastAsia="標楷體" w:hAnsi="Times New Roman" w:cs="Times New Roman"/>
+                <w:color w:val="000000" w:themeColor="text1"/>
+              </w:rPr>
+              <w:t>’</w:t>
+            </w:r>
+            <w:proofErr w:type="gramEnd"/>
             <w:r>
               <w:rPr>
                 <w:rFonts w:ascii="Times New Roman" w:eastAsia="標楷體" w:hAnsi="Times New Roman" w:cs="Times New Roman" w:hint="eastAsia"/>
@@ -4327,6 +4922,7 @@
               </w:rPr>
               <w:t>3</w:t>
             </w:r>
+            <w:proofErr w:type="gramStart"/>
             <w:r>
               <w:rPr>
                 <w:rFonts w:ascii="Times New Roman" w:eastAsia="標楷體" w:hAnsi="Times New Roman" w:cs="Times New Roman"/>
@@ -4334,6 +4930,7 @@
               </w:rPr>
               <w:t>’</w:t>
             </w:r>
+            <w:proofErr w:type="gramEnd"/>
             <w:r>
               <w:rPr>
                 <w:rFonts w:ascii="Times New Roman" w:eastAsia="標楷體" w:hAnsi="Times New Roman" w:cs="Times New Roman" w:hint="eastAsia"/>
@@ -4355,6 +4952,7 @@
               </w:rPr>
               <w:t xml:space="preserve"> </w:t>
             </w:r>
+            <w:proofErr w:type="gramStart"/>
             <w:r>
               <w:rPr>
                 <w:rFonts w:ascii="Times New Roman" w:eastAsia="標楷體" w:hAnsi="Times New Roman" w:cs="Times New Roman"/>
@@ -4362,6 +4960,7 @@
               </w:rPr>
               <w:t>’</w:t>
             </w:r>
+            <w:proofErr w:type="gramEnd"/>
             <w:r>
               <w:rPr>
                 <w:rFonts w:ascii="Times New Roman" w:eastAsia="標楷體" w:hAnsi="Times New Roman" w:cs="Times New Roman" w:hint="eastAsia"/>
@@ -4369,6 +4968,7 @@
               </w:rPr>
               <w:t>*</w:t>
             </w:r>
+            <w:proofErr w:type="gramStart"/>
             <w:r>
               <w:rPr>
                 <w:rFonts w:ascii="Times New Roman" w:eastAsia="標楷體" w:hAnsi="Times New Roman" w:cs="Times New Roman"/>
@@ -4376,6 +4976,7 @@
               </w:rPr>
               <w:t>’</w:t>
             </w:r>
+            <w:proofErr w:type="gramEnd"/>
             <w:r>
               <w:rPr>
                 <w:rFonts w:ascii="Times New Roman" w:eastAsia="標楷體" w:hAnsi="Times New Roman" w:cs="Times New Roman" w:hint="eastAsia"/>
@@ -4439,6 +5040,7 @@
               </w:rPr>
               <w:t>3</w:t>
             </w:r>
+            <w:proofErr w:type="gramStart"/>
             <w:r>
               <w:rPr>
                 <w:rFonts w:ascii="Times New Roman" w:eastAsia="標楷體" w:hAnsi="Times New Roman" w:cs="Times New Roman"/>
@@ -4446,6 +5048,7 @@
               </w:rPr>
               <w:t>’</w:t>
             </w:r>
+            <w:proofErr w:type="gramEnd"/>
             <w:r>
               <w:rPr>
                 <w:rFonts w:ascii="Times New Roman" w:eastAsia="標楷體" w:hAnsi="Times New Roman" w:cs="Times New Roman" w:hint="eastAsia"/>
@@ -4474,13 +5077,31 @@
               </w:rPr>
               <w:t xml:space="preserve"> </w:t>
             </w:r>
-            <w:r>
-              <w:rPr>
-                <w:rFonts w:ascii="Times New Roman" w:eastAsia="標楷體" w:hAnsi="Times New Roman" w:cs="Times New Roman"/>
-                <w:color w:val="000000" w:themeColor="text1"/>
-              </w:rPr>
-              <w:t>’(’</w:t>
-            </w:r>
+            <w:proofErr w:type="gramStart"/>
+            <w:r>
+              <w:rPr>
+                <w:rFonts w:ascii="Times New Roman" w:eastAsia="標楷體" w:hAnsi="Times New Roman" w:cs="Times New Roman"/>
+                <w:color w:val="000000" w:themeColor="text1"/>
+              </w:rPr>
+              <w:t>’</w:t>
+            </w:r>
+            <w:proofErr w:type="gramEnd"/>
+            <w:r>
+              <w:rPr>
+                <w:rFonts w:ascii="Times New Roman" w:eastAsia="標楷體" w:hAnsi="Times New Roman" w:cs="Times New Roman"/>
+                <w:color w:val="000000" w:themeColor="text1"/>
+              </w:rPr>
+              <w:t>(</w:t>
+            </w:r>
+            <w:proofErr w:type="gramStart"/>
+            <w:r>
+              <w:rPr>
+                <w:rFonts w:ascii="Times New Roman" w:eastAsia="標楷體" w:hAnsi="Times New Roman" w:cs="Times New Roman"/>
+                <w:color w:val="000000" w:themeColor="text1"/>
+              </w:rPr>
+              <w:t>’</w:t>
+            </w:r>
+            <w:proofErr w:type="gramEnd"/>
             <w:r>
               <w:rPr>
                 <w:rFonts w:ascii="Times New Roman" w:eastAsia="標楷體" w:hAnsi="Times New Roman" w:cs="Times New Roman" w:hint="eastAsia"/>
@@ -4502,13 +5123,31 @@
               </w:rPr>
               <w:t xml:space="preserve"> </w:t>
             </w:r>
-            <w:r>
-              <w:rPr>
-                <w:rFonts w:ascii="Times New Roman" w:eastAsia="標楷體" w:hAnsi="Times New Roman" w:cs="Times New Roman"/>
-                <w:color w:val="000000" w:themeColor="text1"/>
-              </w:rPr>
-              <w:t>’)’</w:t>
-            </w:r>
+            <w:proofErr w:type="gramStart"/>
+            <w:r>
+              <w:rPr>
+                <w:rFonts w:ascii="Times New Roman" w:eastAsia="標楷體" w:hAnsi="Times New Roman" w:cs="Times New Roman"/>
+                <w:color w:val="000000" w:themeColor="text1"/>
+              </w:rPr>
+              <w:t>’</w:t>
+            </w:r>
+            <w:proofErr w:type="gramEnd"/>
+            <w:r>
+              <w:rPr>
+                <w:rFonts w:ascii="Times New Roman" w:eastAsia="標楷體" w:hAnsi="Times New Roman" w:cs="Times New Roman"/>
+                <w:color w:val="000000" w:themeColor="text1"/>
+              </w:rPr>
+              <w:t>)</w:t>
+            </w:r>
+            <w:proofErr w:type="gramStart"/>
+            <w:r>
+              <w:rPr>
+                <w:rFonts w:ascii="Times New Roman" w:eastAsia="標楷體" w:hAnsi="Times New Roman" w:cs="Times New Roman"/>
+                <w:color w:val="000000" w:themeColor="text1"/>
+              </w:rPr>
+              <w:t>’</w:t>
+            </w:r>
+            <w:proofErr w:type="gramEnd"/>
             <w:r>
               <w:rPr>
                 <w:rFonts w:ascii="Times New Roman" w:eastAsia="標楷體" w:hAnsi="Times New Roman" w:cs="Times New Roman" w:hint="eastAsia"/>
@@ -4537,8 +5176,17 @@
                 <w:rFonts w:ascii="Times New Roman" w:eastAsia="標楷體" w:hAnsi="Times New Roman" w:cs="Times New Roman" w:hint="eastAsia"/>
                 <w:color w:val="000000" w:themeColor="text1"/>
               </w:rPr>
-              <w:t>透過這樣的判斷方式，集束這兩個</w:t>
-            </w:r>
+              <w:t>透過這樣的判斷方式，集束這兩</w:t>
+            </w:r>
+            <w:proofErr w:type="gramStart"/>
+            <w:r>
+              <w:rPr>
+                <w:rFonts w:ascii="Times New Roman" w:eastAsia="標楷體" w:hAnsi="Times New Roman" w:cs="Times New Roman" w:hint="eastAsia"/>
+                <w:color w:val="000000" w:themeColor="text1"/>
+              </w:rPr>
+              <w:t>個</w:t>
+            </w:r>
+            <w:proofErr w:type="gramEnd"/>
             <w:r>
               <w:rPr>
                 <w:rFonts w:ascii="Times New Roman" w:eastAsia="標楷體" w:hAnsi="Times New Roman" w:cs="Times New Roman" w:hint="eastAsia"/>
@@ -4551,7 +5199,23 @@
                 <w:rFonts w:ascii="Times New Roman" w:eastAsia="標楷體" w:hAnsi="Times New Roman" w:cs="Times New Roman" w:hint="eastAsia"/>
                 <w:color w:val="000000" w:themeColor="text1"/>
               </w:rPr>
-              <w:t>可以分別對這五個運算子缺分成三種優先度的數值</w:t>
+              <w:t>可以分別對這五</w:t>
+            </w:r>
+            <w:proofErr w:type="gramStart"/>
+            <w:r>
+              <w:rPr>
+                <w:rFonts w:ascii="Times New Roman" w:eastAsia="標楷體" w:hAnsi="Times New Roman" w:cs="Times New Roman" w:hint="eastAsia"/>
+                <w:color w:val="000000" w:themeColor="text1"/>
+              </w:rPr>
+              <w:t>個</w:t>
+            </w:r>
+            <w:proofErr w:type="gramEnd"/>
+            <w:r>
+              <w:rPr>
+                <w:rFonts w:ascii="Times New Roman" w:eastAsia="標楷體" w:hAnsi="Times New Roman" w:cs="Times New Roman" w:hint="eastAsia"/>
+                <w:color w:val="000000" w:themeColor="text1"/>
+              </w:rPr>
+              <w:t>運算子缺分成三種優先度的數值</w:t>
             </w:r>
             <w:r>
               <w:rPr>
@@ -4611,12 +5275,21 @@
               </w:rPr>
               <w:t xml:space="preserve"> 2</w:t>
             </w:r>
-            <w:r>
-              <w:rPr>
-                <w:rFonts w:ascii="Times New Roman" w:eastAsia="標楷體" w:hAnsi="Times New Roman" w:cs="Times New Roman"/>
-                <w:color w:val="000000" w:themeColor="text1"/>
-              </w:rPr>
-              <w:t>’b11</w:t>
+            <w:proofErr w:type="gramStart"/>
+            <w:r>
+              <w:rPr>
+                <w:rFonts w:ascii="Times New Roman" w:eastAsia="標楷體" w:hAnsi="Times New Roman" w:cs="Times New Roman"/>
+                <w:color w:val="000000" w:themeColor="text1"/>
+              </w:rPr>
+              <w:t>’</w:t>
+            </w:r>
+            <w:proofErr w:type="gramEnd"/>
+            <w:r>
+              <w:rPr>
+                <w:rFonts w:ascii="Times New Roman" w:eastAsia="標楷體" w:hAnsi="Times New Roman" w:cs="Times New Roman"/>
+                <w:color w:val="000000" w:themeColor="text1"/>
+              </w:rPr>
+              <w:t>b11</w:t>
             </w:r>
             <w:r>
               <w:rPr>
@@ -4662,13 +5335,31 @@
               </w:rPr>
               <w:t>、</w:t>
             </w:r>
-            <w:r>
-              <w:rPr>
-                <w:rFonts w:ascii="Times New Roman" w:eastAsia="標楷體" w:hAnsi="Times New Roman" w:cs="Times New Roman"/>
-                <w:color w:val="000000" w:themeColor="text1"/>
-              </w:rPr>
-              <w:t>’-’</w:t>
-            </w:r>
+            <w:proofErr w:type="gramStart"/>
+            <w:r>
+              <w:rPr>
+                <w:rFonts w:ascii="Times New Roman" w:eastAsia="標楷體" w:hAnsi="Times New Roman" w:cs="Times New Roman"/>
+                <w:color w:val="000000" w:themeColor="text1"/>
+              </w:rPr>
+              <w:t>’</w:t>
+            </w:r>
+            <w:proofErr w:type="gramEnd"/>
+            <w:r>
+              <w:rPr>
+                <w:rFonts w:ascii="Times New Roman" w:eastAsia="標楷體" w:hAnsi="Times New Roman" w:cs="Times New Roman"/>
+                <w:color w:val="000000" w:themeColor="text1"/>
+              </w:rPr>
+              <w:t>-</w:t>
+            </w:r>
+            <w:proofErr w:type="gramStart"/>
+            <w:r>
+              <w:rPr>
+                <w:rFonts w:ascii="Times New Roman" w:eastAsia="標楷體" w:hAnsi="Times New Roman" w:cs="Times New Roman"/>
+                <w:color w:val="000000" w:themeColor="text1"/>
+              </w:rPr>
+              <w:t>’</w:t>
+            </w:r>
+            <w:proofErr w:type="gramEnd"/>
             <w:r>
               <w:rPr>
                 <w:rFonts w:ascii="Times New Roman" w:eastAsia="標楷體" w:hAnsi="Times New Roman" w:cs="Times New Roman" w:hint="eastAsia"/>
@@ -4690,12 +5381,21 @@
               </w:rPr>
               <w:t>2</w:t>
             </w:r>
-            <w:r>
-              <w:rPr>
-                <w:rFonts w:ascii="Times New Roman" w:eastAsia="標楷體" w:hAnsi="Times New Roman" w:cs="Times New Roman"/>
-                <w:color w:val="000000" w:themeColor="text1"/>
-              </w:rPr>
-              <w:t>’b01</w:t>
+            <w:proofErr w:type="gramStart"/>
+            <w:r>
+              <w:rPr>
+                <w:rFonts w:ascii="Times New Roman" w:eastAsia="標楷體" w:hAnsi="Times New Roman" w:cs="Times New Roman"/>
+                <w:color w:val="000000" w:themeColor="text1"/>
+              </w:rPr>
+              <w:t>’</w:t>
+            </w:r>
+            <w:proofErr w:type="gramEnd"/>
+            <w:r>
+              <w:rPr>
+                <w:rFonts w:ascii="Times New Roman" w:eastAsia="標楷體" w:hAnsi="Times New Roman" w:cs="Times New Roman"/>
+                <w:color w:val="000000" w:themeColor="text1"/>
+              </w:rPr>
+              <w:t>b01</w:t>
             </w:r>
             <w:r>
               <w:rPr>
@@ -4755,6 +5455,7 @@
               </w:rPr>
               <w:t>、</w:t>
             </w:r>
+            <w:proofErr w:type="gramStart"/>
             <w:r>
               <w:rPr>
                 <w:rFonts w:ascii="Times New Roman" w:eastAsia="標楷體" w:hAnsi="Times New Roman" w:cs="Times New Roman"/>
@@ -4762,6 +5463,7 @@
               </w:rPr>
               <w:t>’</w:t>
             </w:r>
+            <w:proofErr w:type="gramEnd"/>
             <w:r>
               <w:rPr>
                 <w:rFonts w:ascii="Times New Roman" w:eastAsia="標楷體" w:hAnsi="Times New Roman" w:cs="Times New Roman" w:hint="eastAsia"/>
@@ -4769,12 +5471,21 @@
               </w:rPr>
               <w:t>)</w:t>
             </w:r>
-            <w:r>
-              <w:rPr>
-                <w:rFonts w:ascii="Times New Roman" w:eastAsia="標楷體" w:hAnsi="Times New Roman" w:cs="Times New Roman"/>
-                <w:color w:val="000000" w:themeColor="text1"/>
-              </w:rPr>
-              <w:t xml:space="preserve">’ </w:t>
+            <w:proofErr w:type="gramStart"/>
+            <w:r>
+              <w:rPr>
+                <w:rFonts w:ascii="Times New Roman" w:eastAsia="標楷體" w:hAnsi="Times New Roman" w:cs="Times New Roman"/>
+                <w:color w:val="000000" w:themeColor="text1"/>
+              </w:rPr>
+              <w:t>’</w:t>
+            </w:r>
+            <w:proofErr w:type="gramEnd"/>
+            <w:r>
+              <w:rPr>
+                <w:rFonts w:ascii="Times New Roman" w:eastAsia="標楷體" w:hAnsi="Times New Roman" w:cs="Times New Roman"/>
+                <w:color w:val="000000" w:themeColor="text1"/>
+              </w:rPr>
+              <w:t xml:space="preserve"> </w:t>
             </w:r>
             <w:r>
               <w:rPr>
@@ -4790,6 +5501,7 @@
               </w:rPr>
               <w:t>2</w:t>
             </w:r>
+            <w:proofErr w:type="gramStart"/>
             <w:r>
               <w:rPr>
                 <w:rFonts w:ascii="Times New Roman" w:eastAsia="標楷體" w:hAnsi="Times New Roman" w:cs="Times New Roman"/>
@@ -4797,6 +5509,7 @@
               </w:rPr>
               <w:t>’</w:t>
             </w:r>
+            <w:proofErr w:type="gramEnd"/>
             <w:r>
               <w:rPr>
                 <w:rFonts w:ascii="Times New Roman" w:eastAsia="標楷體" w:hAnsi="Times New Roman" w:cs="Times New Roman" w:hint="eastAsia"/>
@@ -4823,7 +5536,7 @@
             <w:pPr>
               <w:ind w:left="840"/>
               <w:rPr>
-                <w:rFonts w:ascii="Times New Roman" w:eastAsia="標楷體" w:hAnsi="Times New Roman" w:cs="Times New Roman" w:hint="eastAsia"/>
+                <w:rFonts w:ascii="Times New Roman" w:eastAsia="標楷體" w:hAnsi="Times New Roman" w:cs="Times New Roman"/>
                 <w:color w:val="000000" w:themeColor="text1"/>
               </w:rPr>
             </w:pPr>
@@ -4904,13 +5617,31 @@
               </w:rPr>
               <w:t>根據前兩層判斷結果，表示剩下的就是優先度一樣的運算子與</w:t>
             </w:r>
-            <w:r>
-              <w:rPr>
-                <w:rFonts w:ascii="Times New Roman" w:eastAsia="標楷體" w:hAnsi="Times New Roman" w:cs="Times New Roman"/>
-                <w:color w:val="000000" w:themeColor="text1"/>
-              </w:rPr>
-              <w:t>’)’</w:t>
-            </w:r>
+            <w:proofErr w:type="gramStart"/>
+            <w:r>
+              <w:rPr>
+                <w:rFonts w:ascii="Times New Roman" w:eastAsia="標楷體" w:hAnsi="Times New Roman" w:cs="Times New Roman"/>
+                <w:color w:val="000000" w:themeColor="text1"/>
+              </w:rPr>
+              <w:t>’</w:t>
+            </w:r>
+            <w:proofErr w:type="gramEnd"/>
+            <w:r>
+              <w:rPr>
+                <w:rFonts w:ascii="Times New Roman" w:eastAsia="標楷體" w:hAnsi="Times New Roman" w:cs="Times New Roman"/>
+                <w:color w:val="000000" w:themeColor="text1"/>
+              </w:rPr>
+              <w:t>)</w:t>
+            </w:r>
+            <w:proofErr w:type="gramStart"/>
+            <w:r>
+              <w:rPr>
+                <w:rFonts w:ascii="Times New Roman" w:eastAsia="標楷體" w:hAnsi="Times New Roman" w:cs="Times New Roman"/>
+                <w:color w:val="000000" w:themeColor="text1"/>
+              </w:rPr>
+              <w:t>’</w:t>
+            </w:r>
+            <w:proofErr w:type="gramEnd"/>
             <w:r>
               <w:rPr>
                 <w:rFonts w:ascii="Times New Roman" w:eastAsia="標楷體" w:hAnsi="Times New Roman" w:cs="Times New Roman" w:hint="eastAsia"/>
@@ -4953,19 +5684,45 @@
               </w:rPr>
               <w:t>出來，但是遇到</w:t>
             </w:r>
-            <w:r>
-              <w:rPr>
-                <w:rFonts w:ascii="Times New Roman" w:eastAsia="標楷體" w:hAnsi="Times New Roman" w:cs="Times New Roman"/>
-                <w:color w:val="000000" w:themeColor="text1"/>
-              </w:rPr>
-              <w:t>’)’</w:t>
-            </w:r>
-            <w:r>
-              <w:rPr>
-                <w:rFonts w:ascii="Times New Roman" w:eastAsia="標楷體" w:hAnsi="Times New Roman" w:cs="Times New Roman" w:hint="eastAsia"/>
-                <w:color w:val="000000" w:themeColor="text1"/>
-              </w:rPr>
-              <w:t>的情況不一樣，若在</w:t>
+            <w:proofErr w:type="gramStart"/>
+            <w:r>
+              <w:rPr>
+                <w:rFonts w:ascii="Times New Roman" w:eastAsia="標楷體" w:hAnsi="Times New Roman" w:cs="Times New Roman"/>
+                <w:color w:val="000000" w:themeColor="text1"/>
+              </w:rPr>
+              <w:t>’</w:t>
+            </w:r>
+            <w:proofErr w:type="gramEnd"/>
+            <w:r>
+              <w:rPr>
+                <w:rFonts w:ascii="Times New Roman" w:eastAsia="標楷體" w:hAnsi="Times New Roman" w:cs="Times New Roman"/>
+                <w:color w:val="000000" w:themeColor="text1"/>
+              </w:rPr>
+              <w:t>)</w:t>
+            </w:r>
+            <w:proofErr w:type="gramStart"/>
+            <w:r>
+              <w:rPr>
+                <w:rFonts w:ascii="Times New Roman" w:eastAsia="標楷體" w:hAnsi="Times New Roman" w:cs="Times New Roman"/>
+                <w:color w:val="000000" w:themeColor="text1"/>
+              </w:rPr>
+              <w:t>’</w:t>
+            </w:r>
+            <w:proofErr w:type="gramEnd"/>
+            <w:r>
+              <w:rPr>
+                <w:rFonts w:ascii="Times New Roman" w:eastAsia="標楷體" w:hAnsi="Times New Roman" w:cs="Times New Roman" w:hint="eastAsia"/>
+                <w:color w:val="000000" w:themeColor="text1"/>
+              </w:rPr>
+              <w:t>的情況不一樣，若</w:t>
+            </w:r>
+            <w:r>
+              <w:rPr>
+                <w:rFonts w:ascii="Times New Roman" w:eastAsia="標楷體" w:hAnsi="Times New Roman" w:cs="Times New Roman" w:hint="eastAsia"/>
+                <w:color w:val="000000" w:themeColor="text1"/>
+              </w:rPr>
+              <w:lastRenderedPageBreak/>
+              <w:t>在</w:t>
             </w:r>
             <w:r>
               <w:rPr>
@@ -4995,13 +5752,31 @@
               </w:rPr>
               <w:t>出</w:t>
             </w:r>
-            <w:r>
-              <w:rPr>
-                <w:rFonts w:ascii="Times New Roman" w:eastAsia="標楷體" w:hAnsi="Times New Roman" w:cs="Times New Roman"/>
-                <w:color w:val="000000" w:themeColor="text1"/>
-              </w:rPr>
-              <w:t>’(’</w:t>
-            </w:r>
+            <w:proofErr w:type="gramStart"/>
+            <w:r>
+              <w:rPr>
+                <w:rFonts w:ascii="Times New Roman" w:eastAsia="標楷體" w:hAnsi="Times New Roman" w:cs="Times New Roman"/>
+                <w:color w:val="000000" w:themeColor="text1"/>
+              </w:rPr>
+              <w:t>’</w:t>
+            </w:r>
+            <w:proofErr w:type="gramEnd"/>
+            <w:r>
+              <w:rPr>
+                <w:rFonts w:ascii="Times New Roman" w:eastAsia="標楷體" w:hAnsi="Times New Roman" w:cs="Times New Roman"/>
+                <w:color w:val="000000" w:themeColor="text1"/>
+              </w:rPr>
+              <w:t>(</w:t>
+            </w:r>
+            <w:proofErr w:type="gramStart"/>
+            <w:r>
+              <w:rPr>
+                <w:rFonts w:ascii="Times New Roman" w:eastAsia="標楷體" w:hAnsi="Times New Roman" w:cs="Times New Roman"/>
+                <w:color w:val="000000" w:themeColor="text1"/>
+              </w:rPr>
+              <w:t>’</w:t>
+            </w:r>
+            <w:proofErr w:type="gramEnd"/>
             <w:r>
               <w:rPr>
                 <w:rFonts w:ascii="Times New Roman" w:eastAsia="標楷體" w:hAnsi="Times New Roman" w:cs="Times New Roman" w:hint="eastAsia"/>
@@ -5016,12 +5791,37 @@
               </w:rPr>
               <w:t>的時候要把</w:t>
             </w:r>
-            <w:r>
-              <w:rPr>
-                <w:rFonts w:ascii="Times New Roman" w:eastAsia="標楷體" w:hAnsi="Times New Roman" w:cs="Times New Roman"/>
-                <w:color w:val="000000" w:themeColor="text1"/>
-              </w:rPr>
-              <w:t>’(’ ‘)’</w:t>
+            <w:proofErr w:type="gramStart"/>
+            <w:r>
+              <w:rPr>
+                <w:rFonts w:ascii="Times New Roman" w:eastAsia="標楷體" w:hAnsi="Times New Roman" w:cs="Times New Roman"/>
+                <w:color w:val="000000" w:themeColor="text1"/>
+              </w:rPr>
+              <w:t>’</w:t>
+            </w:r>
+            <w:proofErr w:type="gramEnd"/>
+            <w:r>
+              <w:rPr>
+                <w:rFonts w:ascii="Times New Roman" w:eastAsia="標楷體" w:hAnsi="Times New Roman" w:cs="Times New Roman"/>
+                <w:color w:val="000000" w:themeColor="text1"/>
+              </w:rPr>
+              <w:t>(</w:t>
+            </w:r>
+            <w:proofErr w:type="gramStart"/>
+            <w:r>
+              <w:rPr>
+                <w:rFonts w:ascii="Times New Roman" w:eastAsia="標楷體" w:hAnsi="Times New Roman" w:cs="Times New Roman"/>
+                <w:color w:val="000000" w:themeColor="text1"/>
+              </w:rPr>
+              <w:t>’</w:t>
+            </w:r>
+            <w:proofErr w:type="gramEnd"/>
+            <w:r>
+              <w:rPr>
+                <w:rFonts w:ascii="Times New Roman" w:eastAsia="標楷體" w:hAnsi="Times New Roman" w:cs="Times New Roman"/>
+                <w:color w:val="000000" w:themeColor="text1"/>
+              </w:rPr>
+              <w:t xml:space="preserve"> ‘)’</w:t>
             </w:r>
             <w:r>
               <w:rPr>
@@ -5065,13 +5865,31 @@
               </w:rPr>
               <w:t>忽略</w:t>
             </w:r>
-            <w:r>
-              <w:rPr>
-                <w:rFonts w:ascii="Times New Roman" w:eastAsia="標楷體" w:hAnsi="Times New Roman" w:cs="Times New Roman"/>
-                <w:color w:val="000000" w:themeColor="text1"/>
-              </w:rPr>
-              <w:t>’)’</w:t>
-            </w:r>
+            <w:proofErr w:type="gramStart"/>
+            <w:r>
+              <w:rPr>
+                <w:rFonts w:ascii="Times New Roman" w:eastAsia="標楷體" w:hAnsi="Times New Roman" w:cs="Times New Roman"/>
+                <w:color w:val="000000" w:themeColor="text1"/>
+              </w:rPr>
+              <w:t>’</w:t>
+            </w:r>
+            <w:proofErr w:type="gramEnd"/>
+            <w:r>
+              <w:rPr>
+                <w:rFonts w:ascii="Times New Roman" w:eastAsia="標楷體" w:hAnsi="Times New Roman" w:cs="Times New Roman"/>
+                <w:color w:val="000000" w:themeColor="text1"/>
+              </w:rPr>
+              <w:t>)</w:t>
+            </w:r>
+            <w:proofErr w:type="gramStart"/>
+            <w:r>
+              <w:rPr>
+                <w:rFonts w:ascii="Times New Roman" w:eastAsia="標楷體" w:hAnsi="Times New Roman" w:cs="Times New Roman"/>
+                <w:color w:val="000000" w:themeColor="text1"/>
+              </w:rPr>
+              <w:t>’</w:t>
+            </w:r>
+            <w:proofErr w:type="gramEnd"/>
             <w:r>
               <w:rPr>
                 <w:rFonts w:ascii="Times New Roman" w:eastAsia="標楷體" w:hAnsi="Times New Roman" w:cs="Times New Roman" w:hint="eastAsia"/>
@@ -5121,13 +5939,31 @@
               </w:rPr>
               <w:t>忽略</w:t>
             </w:r>
-            <w:r>
-              <w:rPr>
-                <w:rFonts w:ascii="Times New Roman" w:eastAsia="標楷體" w:hAnsi="Times New Roman" w:cs="Times New Roman"/>
-                <w:color w:val="000000" w:themeColor="text1"/>
-              </w:rPr>
-              <w:t>’(’</w:t>
-            </w:r>
+            <w:proofErr w:type="gramStart"/>
+            <w:r>
+              <w:rPr>
+                <w:rFonts w:ascii="Times New Roman" w:eastAsia="標楷體" w:hAnsi="Times New Roman" w:cs="Times New Roman"/>
+                <w:color w:val="000000" w:themeColor="text1"/>
+              </w:rPr>
+              <w:t>’</w:t>
+            </w:r>
+            <w:proofErr w:type="gramEnd"/>
+            <w:r>
+              <w:rPr>
+                <w:rFonts w:ascii="Times New Roman" w:eastAsia="標楷體" w:hAnsi="Times New Roman" w:cs="Times New Roman"/>
+                <w:color w:val="000000" w:themeColor="text1"/>
+              </w:rPr>
+              <w:t>(</w:t>
+            </w:r>
+            <w:proofErr w:type="gramStart"/>
+            <w:r>
+              <w:rPr>
+                <w:rFonts w:ascii="Times New Roman" w:eastAsia="標楷體" w:hAnsi="Times New Roman" w:cs="Times New Roman"/>
+                <w:color w:val="000000" w:themeColor="text1"/>
+              </w:rPr>
+              <w:t>’</w:t>
+            </w:r>
+            <w:proofErr w:type="gramEnd"/>
             <w:r>
               <w:rPr>
                 <w:rFonts w:ascii="Times New Roman" w:eastAsia="標楷體" w:hAnsi="Times New Roman" w:cs="Times New Roman" w:hint="eastAsia"/>
@@ -5173,7 +6009,7 @@
               </w:numPr>
               <w:ind w:leftChars="0"/>
               <w:rPr>
-                <w:rFonts w:ascii="Times New Roman" w:eastAsia="標楷體" w:hAnsi="Times New Roman" w:cs="Times New Roman" w:hint="eastAsia"/>
+                <w:rFonts w:ascii="Times New Roman" w:eastAsia="標楷體" w:hAnsi="Times New Roman" w:cs="Times New Roman"/>
                 <w:color w:val="000000" w:themeColor="text1"/>
               </w:rPr>
             </w:pPr>
@@ -5247,6 +6083,7 @@
               </w:rPr>
               <w:t>到</w:t>
             </w:r>
+            <w:proofErr w:type="spellStart"/>
             <w:r>
               <w:rPr>
                 <w:rFonts w:ascii="Times New Roman" w:eastAsia="標楷體" w:hAnsi="Times New Roman" w:cs="Times New Roman" w:hint="eastAsia"/>
@@ -5268,6 +6105,7 @@
               </w:rPr>
               <w:t>arr</w:t>
             </w:r>
+            <w:proofErr w:type="spellEnd"/>
             <w:r>
               <w:rPr>
                 <w:rFonts w:ascii="Times New Roman" w:eastAsia="標楷體" w:hAnsi="Times New Roman" w:cs="Times New Roman" w:hint="eastAsia"/>
@@ -5275,6 +6113,7 @@
               </w:rPr>
               <w:t>中以</w:t>
             </w:r>
+            <w:proofErr w:type="spellStart"/>
             <w:r>
               <w:rPr>
                 <w:rFonts w:ascii="Times New Roman" w:eastAsia="標楷體" w:hAnsi="Times New Roman" w:cs="Times New Roman" w:hint="eastAsia"/>
@@ -5303,6 +6142,7 @@
               </w:rPr>
               <w:t>dx</w:t>
             </w:r>
+            <w:proofErr w:type="spellEnd"/>
             <w:r>
               <w:rPr>
                 <w:rFonts w:ascii="Times New Roman" w:eastAsia="標楷體" w:hAnsi="Times New Roman" w:cs="Times New Roman" w:hint="eastAsia"/>
@@ -5323,7 +6163,6 @@
                 <w:rFonts w:ascii="Times New Roman" w:eastAsia="標楷體" w:hAnsi="Times New Roman" w:cs="Times New Roman" w:hint="eastAsia"/>
                 <w:color w:val="000000" w:themeColor="text1"/>
               </w:rPr>
-              <w:lastRenderedPageBreak/>
               <w:t>CHECK_STACK_EMPTY</w:t>
             </w:r>
             <w:r>
@@ -5355,6 +6194,7 @@
               </w:rPr>
               <w:t>在進這個階段的時候將原本</w:t>
             </w:r>
+            <w:proofErr w:type="spellStart"/>
             <w:r>
               <w:rPr>
                 <w:rFonts w:ascii="Times New Roman" w:eastAsia="標楷體" w:hAnsi="Times New Roman" w:cs="Times New Roman" w:hint="eastAsia"/>
@@ -5383,6 +6223,7 @@
               </w:rPr>
               <w:t>rr_idx</w:t>
             </w:r>
+            <w:proofErr w:type="spellEnd"/>
             <w:r>
               <w:rPr>
                 <w:rFonts w:ascii="Times New Roman" w:eastAsia="標楷體" w:hAnsi="Times New Roman" w:cs="Times New Roman" w:hint="eastAsia"/>
@@ -5436,7 +6277,7 @@
           <w:p>
             <w:pPr>
               <w:rPr>
-                <w:rFonts w:ascii="Times New Roman" w:eastAsia="標楷體" w:hAnsi="Times New Roman" w:cs="Times New Roman" w:hint="eastAsia"/>
+                <w:rFonts w:ascii="Times New Roman" w:eastAsia="標楷體" w:hAnsi="Times New Roman" w:cs="Times New Roman"/>
                 <w:color w:val="000000" w:themeColor="text1"/>
               </w:rPr>
             </w:pPr>
@@ -5553,6 +6394,7 @@
               </w:rPr>
               <w:t>裡面還有</w:t>
             </w:r>
+            <w:proofErr w:type="gramStart"/>
             <w:r>
               <w:rPr>
                 <w:rFonts w:ascii="Times New Roman" w:eastAsia="標楷體" w:hAnsi="Times New Roman" w:cs="Times New Roman"/>
@@ -5560,6 +6402,7 @@
               </w:rPr>
               <w:t>’</w:t>
             </w:r>
+            <w:proofErr w:type="gramEnd"/>
             <w:r>
               <w:rPr>
                 <w:rFonts w:ascii="Times New Roman" w:eastAsia="標楷體" w:hAnsi="Times New Roman" w:cs="Times New Roman" w:hint="eastAsia"/>
@@ -5595,6 +6438,7 @@
               </w:rPr>
               <w:t>要直接跳過，並且</w:t>
             </w:r>
+            <w:proofErr w:type="spellStart"/>
             <w:r>
               <w:rPr>
                 <w:rFonts w:ascii="Times New Roman" w:eastAsia="標楷體" w:hAnsi="Times New Roman" w:cs="Times New Roman" w:hint="eastAsia"/>
@@ -5609,6 +6453,7 @@
               </w:rPr>
               <w:t>_time</w:t>
             </w:r>
+            <w:proofErr w:type="spellEnd"/>
             <w:r>
               <w:rPr>
                 <w:rFonts w:ascii="Times New Roman" w:eastAsia="標楷體" w:hAnsi="Times New Roman" w:cs="Times New Roman" w:hint="eastAsia"/>
@@ -5621,8 +6466,49 @@
                 <w:rFonts w:ascii="Times New Roman" w:eastAsia="標楷體" w:hAnsi="Times New Roman" w:cs="Times New Roman"/>
                 <w:color w:val="000000" w:themeColor="text1"/>
               </w:rPr>
-              <w:t>’(’ ’)’</w:t>
-            </w:r>
+              <w:t>’(</w:t>
+            </w:r>
+            <w:proofErr w:type="gramStart"/>
+            <w:r>
+              <w:rPr>
+                <w:rFonts w:ascii="Times New Roman" w:eastAsia="標楷體" w:hAnsi="Times New Roman" w:cs="Times New Roman"/>
+                <w:color w:val="000000" w:themeColor="text1"/>
+              </w:rPr>
+              <w:t>’</w:t>
+            </w:r>
+            <w:proofErr w:type="gramEnd"/>
+            <w:r>
+              <w:rPr>
+                <w:rFonts w:ascii="Times New Roman" w:eastAsia="標楷體" w:hAnsi="Times New Roman" w:cs="Times New Roman"/>
+                <w:color w:val="000000" w:themeColor="text1"/>
+              </w:rPr>
+              <w:t xml:space="preserve"> </w:t>
+            </w:r>
+            <w:proofErr w:type="gramStart"/>
+            <w:r>
+              <w:rPr>
+                <w:rFonts w:ascii="Times New Roman" w:eastAsia="標楷體" w:hAnsi="Times New Roman" w:cs="Times New Roman"/>
+                <w:color w:val="000000" w:themeColor="text1"/>
+              </w:rPr>
+              <w:t>’</w:t>
+            </w:r>
+            <w:proofErr w:type="gramEnd"/>
+            <w:r>
+              <w:rPr>
+                <w:rFonts w:ascii="Times New Roman" w:eastAsia="標楷體" w:hAnsi="Times New Roman" w:cs="Times New Roman"/>
+                <w:color w:val="000000" w:themeColor="text1"/>
+              </w:rPr>
+              <w:t>)</w:t>
+            </w:r>
+            <w:proofErr w:type="gramStart"/>
+            <w:r>
+              <w:rPr>
+                <w:rFonts w:ascii="Times New Roman" w:eastAsia="標楷體" w:hAnsi="Times New Roman" w:cs="Times New Roman"/>
+                <w:color w:val="000000" w:themeColor="text1"/>
+              </w:rPr>
+              <w:t>’</w:t>
+            </w:r>
+            <w:proofErr w:type="gramEnd"/>
             <w:r>
               <w:rPr>
                 <w:rFonts w:ascii="Times New Roman" w:eastAsia="標楷體" w:hAnsi="Times New Roman" w:cs="Times New Roman" w:hint="eastAsia"/>
@@ -5678,7 +6564,7 @@
           <w:p>
             <w:pPr>
               <w:rPr>
-                <w:rFonts w:ascii="Times New Roman" w:eastAsia="標楷體" w:hAnsi="Times New Roman" w:cs="Times New Roman" w:hint="eastAsia"/>
+                <w:rFonts w:ascii="Times New Roman" w:eastAsia="標楷體" w:hAnsi="Times New Roman" w:cs="Times New Roman"/>
                 <w:color w:val="000000" w:themeColor="text1"/>
               </w:rPr>
             </w:pPr>
@@ -5780,6 +6666,7 @@
               </w:rPr>
               <w:t>，再來就是根據</w:t>
             </w:r>
+            <w:proofErr w:type="spellStart"/>
             <w:r>
               <w:rPr>
                 <w:rFonts w:ascii="Times New Roman" w:eastAsia="標楷體" w:hAnsi="Times New Roman" w:cs="Times New Roman" w:hint="eastAsia"/>
@@ -5808,6 +6695,7 @@
               </w:rPr>
               <w:t>ime</w:t>
             </w:r>
+            <w:proofErr w:type="spellEnd"/>
             <w:r>
               <w:rPr>
                 <w:rFonts w:ascii="Times New Roman" w:eastAsia="標楷體" w:hAnsi="Times New Roman" w:cs="Times New Roman" w:hint="eastAsia"/>
@@ -5878,6 +6766,7 @@
               </w:rPr>
               <w:t>的資料只剩下數字與</w:t>
             </w:r>
+            <w:proofErr w:type="gramStart"/>
             <w:r>
               <w:rPr>
                 <w:rFonts w:ascii="Times New Roman" w:eastAsia="標楷體" w:hAnsi="Times New Roman" w:cs="Times New Roman"/>
@@ -5885,6 +6774,7 @@
               </w:rPr>
               <w:t>’</w:t>
             </w:r>
+            <w:proofErr w:type="gramEnd"/>
             <w:r>
               <w:rPr>
                 <w:rFonts w:ascii="Times New Roman" w:eastAsia="標楷體" w:hAnsi="Times New Roman" w:cs="Times New Roman" w:hint="eastAsia"/>
@@ -5892,6 +6782,7 @@
               </w:rPr>
               <w:t>+</w:t>
             </w:r>
+            <w:proofErr w:type="gramStart"/>
             <w:r>
               <w:rPr>
                 <w:rFonts w:ascii="Times New Roman" w:eastAsia="標楷體" w:hAnsi="Times New Roman" w:cs="Times New Roman"/>
@@ -5899,6 +6790,7 @@
               </w:rPr>
               <w:t>’</w:t>
             </w:r>
+            <w:proofErr w:type="gramEnd"/>
             <w:r>
               <w:rPr>
                 <w:rFonts w:ascii="Times New Roman" w:eastAsia="標楷體" w:hAnsi="Times New Roman" w:cs="Times New Roman" w:hint="eastAsia"/>
@@ -5906,13 +6798,31 @@
               </w:rPr>
               <w:t>、</w:t>
             </w:r>
-            <w:r>
-              <w:rPr>
-                <w:rFonts w:ascii="Times New Roman" w:eastAsia="標楷體" w:hAnsi="Times New Roman" w:cs="Times New Roman"/>
-                <w:color w:val="000000" w:themeColor="text1"/>
-              </w:rPr>
-              <w:t>’-’</w:t>
-            </w:r>
+            <w:proofErr w:type="gramStart"/>
+            <w:r>
+              <w:rPr>
+                <w:rFonts w:ascii="Times New Roman" w:eastAsia="標楷體" w:hAnsi="Times New Roman" w:cs="Times New Roman"/>
+                <w:color w:val="000000" w:themeColor="text1"/>
+              </w:rPr>
+              <w:t>’</w:t>
+            </w:r>
+            <w:proofErr w:type="gramEnd"/>
+            <w:r>
+              <w:rPr>
+                <w:rFonts w:ascii="Times New Roman" w:eastAsia="標楷體" w:hAnsi="Times New Roman" w:cs="Times New Roman"/>
+                <w:color w:val="000000" w:themeColor="text1"/>
+              </w:rPr>
+              <w:t>-</w:t>
+            </w:r>
+            <w:proofErr w:type="gramStart"/>
+            <w:r>
+              <w:rPr>
+                <w:rFonts w:ascii="Times New Roman" w:eastAsia="標楷體" w:hAnsi="Times New Roman" w:cs="Times New Roman"/>
+                <w:color w:val="000000" w:themeColor="text1"/>
+              </w:rPr>
+              <w:t>’</w:t>
+            </w:r>
+            <w:proofErr w:type="gramEnd"/>
             <w:r>
               <w:rPr>
                 <w:rFonts w:ascii="Times New Roman" w:eastAsia="標楷體" w:hAnsi="Times New Roman" w:cs="Times New Roman" w:hint="eastAsia"/>
@@ -5920,13 +6830,31 @@
               </w:rPr>
               <w:t>、</w:t>
             </w:r>
-            <w:r>
-              <w:rPr>
-                <w:rFonts w:ascii="Times New Roman" w:eastAsia="標楷體" w:hAnsi="Times New Roman" w:cs="Times New Roman"/>
-                <w:color w:val="000000" w:themeColor="text1"/>
-              </w:rPr>
-              <w:t>’*’</w:t>
-            </w:r>
+            <w:proofErr w:type="gramStart"/>
+            <w:r>
+              <w:rPr>
+                <w:rFonts w:ascii="Times New Roman" w:eastAsia="標楷體" w:hAnsi="Times New Roman" w:cs="Times New Roman"/>
+                <w:color w:val="000000" w:themeColor="text1"/>
+              </w:rPr>
+              <w:t>’</w:t>
+            </w:r>
+            <w:proofErr w:type="gramEnd"/>
+            <w:r>
+              <w:rPr>
+                <w:rFonts w:ascii="Times New Roman" w:eastAsia="標楷體" w:hAnsi="Times New Roman" w:cs="Times New Roman"/>
+                <w:color w:val="000000" w:themeColor="text1"/>
+              </w:rPr>
+              <w:t>*</w:t>
+            </w:r>
+            <w:proofErr w:type="gramStart"/>
+            <w:r>
+              <w:rPr>
+                <w:rFonts w:ascii="Times New Roman" w:eastAsia="標楷體" w:hAnsi="Times New Roman" w:cs="Times New Roman"/>
+                <w:color w:val="000000" w:themeColor="text1"/>
+              </w:rPr>
+              <w:t>’</w:t>
+            </w:r>
+            <w:proofErr w:type="gramEnd"/>
             <w:r>
               <w:rPr>
                 <w:rFonts w:ascii="Times New Roman" w:eastAsia="標楷體" w:hAnsi="Times New Roman" w:cs="Times New Roman" w:hint="eastAsia"/>
@@ -5990,6 +6918,7 @@
               </w:rPr>
               <w:t>判斷</w:t>
             </w:r>
+            <w:proofErr w:type="gramStart"/>
             <w:r>
               <w:rPr>
                 <w:rFonts w:ascii="Times New Roman" w:eastAsia="標楷體" w:hAnsi="Times New Roman" w:cs="Times New Roman"/>
@@ -5997,6 +6926,7 @@
               </w:rPr>
               <w:t>’</w:t>
             </w:r>
+            <w:proofErr w:type="gramEnd"/>
             <w:r>
               <w:rPr>
                 <w:rFonts w:ascii="Times New Roman" w:eastAsia="標楷體" w:hAnsi="Times New Roman" w:cs="Times New Roman" w:hint="eastAsia"/>
@@ -6004,6 +6934,7 @@
               </w:rPr>
               <w:t>+</w:t>
             </w:r>
+            <w:proofErr w:type="gramStart"/>
             <w:r>
               <w:rPr>
                 <w:rFonts w:ascii="Times New Roman" w:eastAsia="標楷體" w:hAnsi="Times New Roman" w:cs="Times New Roman"/>
@@ -6011,6 +6942,7 @@
               </w:rPr>
               <w:t>’</w:t>
             </w:r>
+            <w:proofErr w:type="gramEnd"/>
             <w:r>
               <w:rPr>
                 <w:rFonts w:ascii="Times New Roman" w:eastAsia="標楷體" w:hAnsi="Times New Roman" w:cs="Times New Roman" w:hint="eastAsia"/>
@@ -6018,13 +6950,31 @@
               </w:rPr>
               <w:t>、</w:t>
             </w:r>
-            <w:r>
-              <w:rPr>
-                <w:rFonts w:ascii="Times New Roman" w:eastAsia="標楷體" w:hAnsi="Times New Roman" w:cs="Times New Roman"/>
-                <w:color w:val="000000" w:themeColor="text1"/>
-              </w:rPr>
-              <w:t>’-’</w:t>
-            </w:r>
+            <w:proofErr w:type="gramStart"/>
+            <w:r>
+              <w:rPr>
+                <w:rFonts w:ascii="Times New Roman" w:eastAsia="標楷體" w:hAnsi="Times New Roman" w:cs="Times New Roman"/>
+                <w:color w:val="000000" w:themeColor="text1"/>
+              </w:rPr>
+              <w:t>’</w:t>
+            </w:r>
+            <w:proofErr w:type="gramEnd"/>
+            <w:r>
+              <w:rPr>
+                <w:rFonts w:ascii="Times New Roman" w:eastAsia="標楷體" w:hAnsi="Times New Roman" w:cs="Times New Roman"/>
+                <w:color w:val="000000" w:themeColor="text1"/>
+              </w:rPr>
+              <w:t>-</w:t>
+            </w:r>
+            <w:proofErr w:type="gramStart"/>
+            <w:r>
+              <w:rPr>
+                <w:rFonts w:ascii="Times New Roman" w:eastAsia="標楷體" w:hAnsi="Times New Roman" w:cs="Times New Roman"/>
+                <w:color w:val="000000" w:themeColor="text1"/>
+              </w:rPr>
+              <w:t>’</w:t>
+            </w:r>
+            <w:proofErr w:type="gramEnd"/>
             <w:r>
               <w:rPr>
                 <w:rFonts w:ascii="Times New Roman" w:eastAsia="標楷體" w:hAnsi="Times New Roman" w:cs="Times New Roman" w:hint="eastAsia"/>
@@ -6032,13 +6982,31 @@
               </w:rPr>
               <w:t>、</w:t>
             </w:r>
-            <w:r>
-              <w:rPr>
-                <w:rFonts w:ascii="Times New Roman" w:eastAsia="標楷體" w:hAnsi="Times New Roman" w:cs="Times New Roman"/>
-                <w:color w:val="000000" w:themeColor="text1"/>
-              </w:rPr>
-              <w:t>’*’</w:t>
-            </w:r>
+            <w:proofErr w:type="gramStart"/>
+            <w:r>
+              <w:rPr>
+                <w:rFonts w:ascii="Times New Roman" w:eastAsia="標楷體" w:hAnsi="Times New Roman" w:cs="Times New Roman"/>
+                <w:color w:val="000000" w:themeColor="text1"/>
+              </w:rPr>
+              <w:t>’</w:t>
+            </w:r>
+            <w:proofErr w:type="gramEnd"/>
+            <w:r>
+              <w:rPr>
+                <w:rFonts w:ascii="Times New Roman" w:eastAsia="標楷體" w:hAnsi="Times New Roman" w:cs="Times New Roman"/>
+                <w:color w:val="000000" w:themeColor="text1"/>
+              </w:rPr>
+              <w:t>*</w:t>
+            </w:r>
+            <w:proofErr w:type="gramStart"/>
+            <w:r>
+              <w:rPr>
+                <w:rFonts w:ascii="Times New Roman" w:eastAsia="標楷體" w:hAnsi="Times New Roman" w:cs="Times New Roman"/>
+                <w:color w:val="000000" w:themeColor="text1"/>
+              </w:rPr>
+              <w:t>’</w:t>
+            </w:r>
+            <w:proofErr w:type="gramEnd"/>
             <w:r>
               <w:rPr>
                 <w:rFonts w:ascii="Times New Roman" w:eastAsia="標楷體" w:hAnsi="Times New Roman" w:cs="Times New Roman" w:hint="eastAsia"/>
@@ -6223,8 +7191,6 @@
             </w:r>
           </w:p>
         </w:tc>
-        <w:bookmarkStart w:id="0" w:name="_GoBack"/>
-        <w:bookmarkEnd w:id="0"/>
       </w:tr>
     </w:tbl>
     <w:p>
@@ -6362,11 +7328,11 @@
       </w:r>
       <w:r>
         <w:rPr>
-          <w:rFonts w:ascii="Times New Roman" w:eastAsia="標楷體" w:hAnsi="Times New Roman" w:cs="Times New Roman"/>
+          <w:rFonts w:ascii="Times New Roman" w:eastAsia="標楷體" w:hAnsi="Times New Roman" w:cs="Times New Roman" w:hint="eastAsia"/>
           <w:b/>
           <w:color w:val="FF0000"/>
         </w:rPr>
-        <w:t>2</w:t>
+        <w:t>1</w:t>
       </w:r>
       <w:r>
         <w:rPr>
@@ -6374,7 +7340,7 @@
           <w:b/>
           <w:color w:val="FF0000"/>
         </w:rPr>
-        <w:t>3518656</w:t>
+        <w:t>5832320</w:t>
       </w:r>
       <w:r>
         <w:rPr>
@@ -6397,7 +7363,15 @@
           <w:b/>
           <w:color w:val="00B0F0"/>
         </w:rPr>
-        <w:t>614</w:t>
+        <w:t>4</w:t>
+      </w:r>
+      <w:r>
+        <w:rPr>
+          <w:rFonts w:ascii="Times New Roman" w:eastAsia="標楷體" w:hAnsi="Times New Roman" w:cs="Times New Roman" w:hint="eastAsia"/>
+          <w:b/>
+          <w:color w:val="00B0F0"/>
+        </w:rPr>
+        <w:t>65</w:t>
       </w:r>
       <w:r>
         <w:rPr>
@@ -6420,7 +7394,15 @@
           <w:b/>
           <w:color w:val="00B0F0"/>
         </w:rPr>
-        <w:t>38304</w:t>
+        <w:t>3</w:t>
+      </w:r>
+      <w:r>
+        <w:rPr>
+          <w:rFonts w:ascii="Times New Roman" w:eastAsia="標楷體" w:hAnsi="Times New Roman" w:cs="Times New Roman" w:hint="eastAsia"/>
+          <w:b/>
+          <w:color w:val="00B0F0"/>
+        </w:rPr>
+        <w:t>4048</w:t>
       </w:r>
     </w:p>
     <w:p>
@@ -6475,7 +7457,7 @@
           <w:b/>
           <w:color w:val="00B0F0"/>
         </w:rPr>
-        <w:t>6</w:t>
+        <w:t>4</w:t>
       </w:r>
       <w:r>
         <w:rPr>
@@ -6483,21 +7465,28 @@
           <w:b/>
           <w:color w:val="00B0F0"/>
         </w:rPr>
-        <w:t>14</w:t>
+        <w:t>65</w:t>
       </w:r>
       <w:r>
         <w:rPr>
           <w:rFonts w:ascii="Times New Roman" w:eastAsia="標楷體" w:hAnsi="Times New Roman" w:cs="Times New Roman" w:hint="eastAsia"/>
           <w:b/>
         </w:rPr>
-        <w:t xml:space="preserve"> = 6</w:t>
+        <w:t xml:space="preserve"> = </w:t>
       </w:r>
       <w:r>
         <w:rPr>
           <w:rFonts w:ascii="Times New Roman" w:eastAsia="標楷體" w:hAnsi="Times New Roman" w:cs="Times New Roman" w:hint="eastAsia"/>
           <w:b/>
         </w:rPr>
-        <w:t>05</w:t>
+        <w:t>4</w:t>
+      </w:r>
+      <w:r>
+        <w:rPr>
+          <w:rFonts w:ascii="Times New Roman" w:eastAsia="標楷體" w:hAnsi="Times New Roman" w:cs="Times New Roman" w:hint="eastAsia"/>
+          <w:b/>
+        </w:rPr>
+        <w:t>56</w:t>
       </w:r>
       <w:r>
         <w:rPr>
@@ -6569,14 +7558,29 @@
           <w:b/>
           <w:color w:val="00B0F0"/>
         </w:rPr>
-        <w:t>38304</w:t>
+        <w:t>3</w:t>
+      </w:r>
+      <w:r>
+        <w:rPr>
+          <w:rFonts w:ascii="Times New Roman" w:eastAsia="標楷體" w:hAnsi="Times New Roman" w:cs="Times New Roman" w:hint="eastAsia"/>
+          <w:b/>
+          <w:color w:val="00B0F0"/>
+        </w:rPr>
+        <w:t>4048</w:t>
       </w:r>
       <w:r>
         <w:rPr>
           <w:rFonts w:ascii="Times New Roman" w:eastAsia="標楷體" w:hAnsi="Times New Roman" w:cs="Times New Roman"/>
           <w:b/>
         </w:rPr>
-        <w:t xml:space="preserve"> = 2128 * 18</w:t>
+        <w:t xml:space="preserve"> = 2128 * 1</w:t>
+      </w:r>
+      <w:r>
+        <w:rPr>
+          <w:rFonts w:ascii="Times New Roman" w:eastAsia="標楷體" w:hAnsi="Times New Roman" w:cs="Times New Roman" w:hint="eastAsia"/>
+          <w:b/>
+        </w:rPr>
+        <w:t>6</w:t>
       </w:r>
     </w:p>
     <w:sectPr>
@@ -6590,7 +7594,7 @@
 </file>
 
 <file path=word/endnotes.xml><?xml version="1.0" encoding="utf-8"?>
-<w:endnotes xmlns:wpc="http://schemas.microsoft.com/office/word/2010/wordprocessingCanvas" xmlns:mc="http://schemas.openxmlformats.org/markup-compatibility/2006" xmlns:o="urn:schemas-microsoft-com:office:office" xmlns:r="http://schemas.openxmlformats.org/officeDocument/2006/relationships" xmlns:m="http://schemas.openxmlformats.org/officeDocument/2006/math" xmlns:v="urn:schemas-microsoft-com:vml" xmlns:wp14="http://schemas.microsoft.com/office/word/2010/wordprocessingDrawing" xmlns:wp="http://schemas.openxmlformats.org/drawingml/2006/wordprocessingDrawing" xmlns:w10="urn:schemas-microsoft-com:office:word" xmlns:w="http://schemas.openxmlformats.org/wordprocessingml/2006/main" xmlns:w14="http://schemas.microsoft.com/office/word/2010/wordml" xmlns:w15="http://schemas.microsoft.com/office/word/2012/wordml" xmlns:wpg="http://schemas.microsoft.com/office/word/2010/wordprocessingGroup" xmlns:wpi="http://schemas.microsoft.com/office/word/2010/wordprocessingInk" xmlns:wne="http://schemas.microsoft.com/office/word/2006/wordml" xmlns:wps="http://schemas.microsoft.com/office/word/2010/wordprocessingShape" mc:Ignorable="w14 w15 wp14">
+<w:endnotes xmlns:wpc="http://schemas.microsoft.com/office/word/2010/wordprocessingCanvas" xmlns:cx="http://schemas.microsoft.com/office/drawing/2014/chartex" xmlns:cx1="http://schemas.microsoft.com/office/drawing/2015/9/8/chartex" xmlns:cx2="http://schemas.microsoft.com/office/drawing/2015/10/21/chartex" xmlns:cx3="http://schemas.microsoft.com/office/drawing/2016/5/9/chartex" xmlns:cx4="http://schemas.microsoft.com/office/drawing/2016/5/10/chartex" xmlns:cx5="http://schemas.microsoft.com/office/drawing/2016/5/11/chartex" xmlns:cx6="http://schemas.microsoft.com/office/drawing/2016/5/12/chartex" xmlns:cx7="http://schemas.microsoft.com/office/drawing/2016/5/13/chartex" xmlns:cx8="http://schemas.microsoft.com/office/drawing/2016/5/14/chartex" xmlns:mc="http://schemas.openxmlformats.org/markup-compatibility/2006" xmlns:aink="http://schemas.microsoft.com/office/drawing/2016/ink" xmlns:am3d="http://schemas.microsoft.com/office/drawing/2017/model3d" xmlns:o="urn:schemas-microsoft-com:office:office" xmlns:oel="http://schemas.microsoft.com/office/2019/extlst" xmlns:r="http://schemas.openxmlformats.org/officeDocument/2006/relationships" xmlns:m="http://schemas.openxmlformats.org/officeDocument/2006/math" xmlns:v="urn:schemas-microsoft-com:vml" xmlns:wp14="http://schemas.microsoft.com/office/word/2010/wordprocessingDrawing" xmlns:wp="http://schemas.openxmlformats.org/drawingml/2006/wordprocessingDrawing" xmlns:w10="urn:schemas-microsoft-com:office:word" xmlns:w="http://schemas.openxmlformats.org/wordprocessingml/2006/main" xmlns:w14="http://schemas.microsoft.com/office/word/2010/wordml" xmlns:w15="http://schemas.microsoft.com/office/word/2012/wordml" xmlns:w16cex="http://schemas.microsoft.com/office/word/2018/wordml/cex" xmlns:w16cid="http://schemas.microsoft.com/office/word/2016/wordml/cid" xmlns:w16="http://schemas.microsoft.com/office/word/2018/wordml" xmlns:w16du="http://schemas.microsoft.com/office/word/2023/wordml/word16du" xmlns:w16sdtdh="http://schemas.microsoft.com/office/word/2020/wordml/sdtdatahash" xmlns:w16se="http://schemas.microsoft.com/office/word/2015/wordml/symex" xmlns:wpg="http://schemas.microsoft.com/office/word/2010/wordprocessingGroup" xmlns:wpi="http://schemas.microsoft.com/office/word/2010/wordprocessingInk" xmlns:wne="http://schemas.microsoft.com/office/word/2006/wordml" xmlns:wps="http://schemas.microsoft.com/office/word/2010/wordprocessingShape" mc:Ignorable="w14 w15 w16se w16cid w16 w16cex w16sdtdh wp14">
   <w:endnote w:type="separator" w:id="-1">
     <w:p>
       <w:r>
@@ -6609,7 +7613,7 @@
 </file>
 
 <file path=word/footnotes.xml><?xml version="1.0" encoding="utf-8"?>
-<w:footnotes xmlns:wpc="http://schemas.microsoft.com/office/word/2010/wordprocessingCanvas" xmlns:mc="http://schemas.openxmlformats.org/markup-compatibility/2006" xmlns:o="urn:schemas-microsoft-com:office:office" xmlns:r="http://schemas.openxmlformats.org/officeDocument/2006/relationships" xmlns:m="http://schemas.openxmlformats.org/officeDocument/2006/math" xmlns:v="urn:schemas-microsoft-com:vml" xmlns:wp14="http://schemas.microsoft.com/office/word/2010/wordprocessingDrawing" xmlns:wp="http://schemas.openxmlformats.org/drawingml/2006/wordprocessingDrawing" xmlns:w10="urn:schemas-microsoft-com:office:word" xmlns:w="http://schemas.openxmlformats.org/wordprocessingml/2006/main" xmlns:w14="http://schemas.microsoft.com/office/word/2010/wordml" xmlns:w15="http://schemas.microsoft.com/office/word/2012/wordml" xmlns:wpg="http://schemas.microsoft.com/office/word/2010/wordprocessingGroup" xmlns:wpi="http://schemas.microsoft.com/office/word/2010/wordprocessingInk" xmlns:wne="http://schemas.microsoft.com/office/word/2006/wordml" xmlns:wps="http://schemas.microsoft.com/office/word/2010/wordprocessingShape" mc:Ignorable="w14 w15 wp14">
+<w:footnotes xmlns:wpc="http://schemas.microsoft.com/office/word/2010/wordprocessingCanvas" xmlns:cx="http://schemas.microsoft.com/office/drawing/2014/chartex" xmlns:cx1="http://schemas.microsoft.com/office/drawing/2015/9/8/chartex" xmlns:cx2="http://schemas.microsoft.com/office/drawing/2015/10/21/chartex" xmlns:cx3="http://schemas.microsoft.com/office/drawing/2016/5/9/chartex" xmlns:cx4="http://schemas.microsoft.com/office/drawing/2016/5/10/chartex" xmlns:cx5="http://schemas.microsoft.com/office/drawing/2016/5/11/chartex" xmlns:cx6="http://schemas.microsoft.com/office/drawing/2016/5/12/chartex" xmlns:cx7="http://schemas.microsoft.com/office/drawing/2016/5/13/chartex" xmlns:cx8="http://schemas.microsoft.com/office/drawing/2016/5/14/chartex" xmlns:mc="http://schemas.openxmlformats.org/markup-compatibility/2006" xmlns:aink="http://schemas.microsoft.com/office/drawing/2016/ink" xmlns:am3d="http://schemas.microsoft.com/office/drawing/2017/model3d" xmlns:o="urn:schemas-microsoft-com:office:office" xmlns:oel="http://schemas.microsoft.com/office/2019/extlst" xmlns:r="http://schemas.openxmlformats.org/officeDocument/2006/relationships" xmlns:m="http://schemas.openxmlformats.org/officeDocument/2006/math" xmlns:v="urn:schemas-microsoft-com:vml" xmlns:wp14="http://schemas.microsoft.com/office/word/2010/wordprocessingDrawing" xmlns:wp="http://schemas.openxmlformats.org/drawingml/2006/wordprocessingDrawing" xmlns:w10="urn:schemas-microsoft-com:office:word" xmlns:w="http://schemas.openxmlformats.org/wordprocessingml/2006/main" xmlns:w14="http://schemas.microsoft.com/office/word/2010/wordml" xmlns:w15="http://schemas.microsoft.com/office/word/2012/wordml" xmlns:w16cex="http://schemas.microsoft.com/office/word/2018/wordml/cex" xmlns:w16cid="http://schemas.microsoft.com/office/word/2016/wordml/cid" xmlns:w16="http://schemas.microsoft.com/office/word/2018/wordml" xmlns:w16du="http://schemas.microsoft.com/office/word/2023/wordml/word16du" xmlns:w16sdtdh="http://schemas.microsoft.com/office/word/2020/wordml/sdtdatahash" xmlns:w16se="http://schemas.microsoft.com/office/word/2015/wordml/symex" xmlns:wpg="http://schemas.microsoft.com/office/word/2010/wordprocessingGroup" xmlns:wpi="http://schemas.microsoft.com/office/word/2010/wordprocessingInk" xmlns:wne="http://schemas.microsoft.com/office/word/2006/wordml" xmlns:wps="http://schemas.microsoft.com/office/word/2010/wordprocessingShape" mc:Ignorable="w14 w15 w16se w16cid w16 w16cex w16sdtdh wp14">
   <w:footnote w:type="separator" w:id="-1">
     <w:p>
       <w:r>
@@ -6628,8 +7632,8 @@
 </file>
 
 <file path=word/numbering.xml><?xml version="1.0" encoding="utf-8"?>
-<w:numbering xmlns:wpc="http://schemas.microsoft.com/office/word/2010/wordprocessingCanvas" xmlns:mc="http://schemas.openxmlformats.org/markup-compatibility/2006" xmlns:o="urn:schemas-microsoft-com:office:office" xmlns:r="http://schemas.openxmlformats.org/officeDocument/2006/relationships" xmlns:m="http://schemas.openxmlformats.org/officeDocument/2006/math" xmlns:v="urn:schemas-microsoft-com:vml" xmlns:wp14="http://schemas.microsoft.com/office/word/2010/wordprocessingDrawing" xmlns:wp="http://schemas.openxmlformats.org/drawingml/2006/wordprocessingDrawing" xmlns:w10="urn:schemas-microsoft-com:office:word" xmlns:w="http://schemas.openxmlformats.org/wordprocessingml/2006/main" xmlns:w14="http://schemas.microsoft.com/office/word/2010/wordml" xmlns:w15="http://schemas.microsoft.com/office/word/2012/wordml" xmlns:wpg="http://schemas.microsoft.com/office/word/2010/wordprocessingGroup" xmlns:wpi="http://schemas.microsoft.com/office/word/2010/wordprocessingInk" xmlns:wne="http://schemas.microsoft.com/office/word/2006/wordml" xmlns:wps="http://schemas.microsoft.com/office/word/2010/wordprocessingShape" mc:Ignorable="w14 w15 wp14">
-  <w:abstractNum w:abstractNumId="0">
+<w:numbering xmlns:wpc="http://schemas.microsoft.com/office/word/2010/wordprocessingCanvas" xmlns:cx="http://schemas.microsoft.com/office/drawing/2014/chartex" xmlns:cx1="http://schemas.microsoft.com/office/drawing/2015/9/8/chartex" xmlns:cx2="http://schemas.microsoft.com/office/drawing/2015/10/21/chartex" xmlns:cx3="http://schemas.microsoft.com/office/drawing/2016/5/9/chartex" xmlns:cx4="http://schemas.microsoft.com/office/drawing/2016/5/10/chartex" xmlns:cx5="http://schemas.microsoft.com/office/drawing/2016/5/11/chartex" xmlns:cx6="http://schemas.microsoft.com/office/drawing/2016/5/12/chartex" xmlns:cx7="http://schemas.microsoft.com/office/drawing/2016/5/13/chartex" xmlns:cx8="http://schemas.microsoft.com/office/drawing/2016/5/14/chartex" xmlns:mc="http://schemas.openxmlformats.org/markup-compatibility/2006" xmlns:aink="http://schemas.microsoft.com/office/drawing/2016/ink" xmlns:am3d="http://schemas.microsoft.com/office/drawing/2017/model3d" xmlns:o="urn:schemas-microsoft-com:office:office" xmlns:oel="http://schemas.microsoft.com/office/2019/extlst" xmlns:r="http://schemas.openxmlformats.org/officeDocument/2006/relationships" xmlns:m="http://schemas.openxmlformats.org/officeDocument/2006/math" xmlns:v="urn:schemas-microsoft-com:vml" xmlns:wp14="http://schemas.microsoft.com/office/word/2010/wordprocessingDrawing" xmlns:wp="http://schemas.openxmlformats.org/drawingml/2006/wordprocessingDrawing" xmlns:w10="urn:schemas-microsoft-com:office:word" xmlns:w="http://schemas.openxmlformats.org/wordprocessingml/2006/main" xmlns:w14="http://schemas.microsoft.com/office/word/2010/wordml" xmlns:w15="http://schemas.microsoft.com/office/word/2012/wordml" xmlns:w16cex="http://schemas.microsoft.com/office/word/2018/wordml/cex" xmlns:w16cid="http://schemas.microsoft.com/office/word/2016/wordml/cid" xmlns:w16="http://schemas.microsoft.com/office/word/2018/wordml" xmlns:w16du="http://schemas.microsoft.com/office/word/2023/wordml/word16du" xmlns:w16sdtdh="http://schemas.microsoft.com/office/word/2020/wordml/sdtdatahash" xmlns:w16se="http://schemas.microsoft.com/office/word/2015/wordml/symex" xmlns:wpg="http://schemas.microsoft.com/office/word/2010/wordprocessingGroup" xmlns:wpi="http://schemas.microsoft.com/office/word/2010/wordprocessingInk" xmlns:wne="http://schemas.microsoft.com/office/word/2006/wordml" xmlns:wps="http://schemas.microsoft.com/office/word/2010/wordprocessingShape" mc:Ignorable="w14 w15 w16se w16cid w16 w16cex w16sdtdh wp14">
+  <w:abstractNum w:abstractNumId="0" w15:restartNumberingAfterBreak="0">
     <w:nsid w:val="135F4913"/>
     <w:multiLevelType w:val="hybridMultilevel"/>
     <w:tmpl w:val="533C7932"/>
@@ -6742,7 +7746,7 @@
       </w:rPr>
     </w:lvl>
   </w:abstractNum>
-  <w:abstractNum w:abstractNumId="1">
+  <w:abstractNum w:abstractNumId="1" w15:restartNumberingAfterBreak="0">
     <w:nsid w:val="210A3680"/>
     <w:multiLevelType w:val="hybridMultilevel"/>
     <w:tmpl w:val="1FC2A00E"/>
@@ -6855,7 +7859,7 @@
       </w:rPr>
     </w:lvl>
   </w:abstractNum>
-  <w:abstractNum w:abstractNumId="2">
+  <w:abstractNum w:abstractNumId="2" w15:restartNumberingAfterBreak="0">
     <w:nsid w:val="2ED43317"/>
     <w:multiLevelType w:val="hybridMultilevel"/>
     <w:tmpl w:val="7BE69DC0"/>
@@ -6941,7 +7945,7 @@
       </w:pPr>
     </w:lvl>
   </w:abstractNum>
-  <w:abstractNum w:abstractNumId="3">
+  <w:abstractNum w:abstractNumId="3" w15:restartNumberingAfterBreak="0">
     <w:nsid w:val="31582CA4"/>
     <w:multiLevelType w:val="hybridMultilevel"/>
     <w:tmpl w:val="B9C8DB94"/>
@@ -7054,7 +8058,7 @@
       </w:rPr>
     </w:lvl>
   </w:abstractNum>
-  <w:abstractNum w:abstractNumId="4">
+  <w:abstractNum w:abstractNumId="4" w15:restartNumberingAfterBreak="0">
     <w:nsid w:val="5A0F27C4"/>
     <w:multiLevelType w:val="hybridMultilevel"/>
     <w:tmpl w:val="9640B1E4"/>
@@ -7167,7 +8171,7 @@
       </w:rPr>
     </w:lvl>
   </w:abstractNum>
-  <w:abstractNum w:abstractNumId="5">
+  <w:abstractNum w:abstractNumId="5" w15:restartNumberingAfterBreak="0">
     <w:nsid w:val="5D0D002A"/>
     <w:multiLevelType w:val="multilevel"/>
     <w:tmpl w:val="627CB4CE"/>
@@ -7262,7 +8266,7 @@
       </w:pPr>
     </w:lvl>
   </w:abstractNum>
-  <w:abstractNum w:abstractNumId="6">
+  <w:abstractNum w:abstractNumId="6" w15:restartNumberingAfterBreak="0">
     <w:nsid w:val="74C461A5"/>
     <w:multiLevelType w:val="hybridMultilevel"/>
     <w:tmpl w:val="A4F0F832"/>
@@ -7375,7 +8379,7 @@
       </w:rPr>
     </w:lvl>
   </w:abstractNum>
-  <w:abstractNum w:abstractNumId="7">
+  <w:abstractNum w:abstractNumId="7" w15:restartNumberingAfterBreak="0">
     <w:nsid w:val="7CC442B3"/>
     <w:multiLevelType w:val="multilevel"/>
     <w:tmpl w:val="0A629B04"/>
@@ -7489,35 +8493,35 @@
       </w:pPr>
     </w:lvl>
   </w:abstractNum>
-  <w:num w:numId="1">
+  <w:num w:numId="1" w16cid:durableId="1205290875">
     <w:abstractNumId w:val="5"/>
   </w:num>
-  <w:num w:numId="2">
+  <w:num w:numId="2" w16cid:durableId="313417308">
     <w:abstractNumId w:val="7"/>
   </w:num>
-  <w:num w:numId="3">
+  <w:num w:numId="3" w16cid:durableId="645281498">
     <w:abstractNumId w:val="1"/>
   </w:num>
-  <w:num w:numId="4">
+  <w:num w:numId="4" w16cid:durableId="1307473210">
     <w:abstractNumId w:val="3"/>
   </w:num>
-  <w:num w:numId="5">
+  <w:num w:numId="5" w16cid:durableId="168787928">
     <w:abstractNumId w:val="4"/>
   </w:num>
-  <w:num w:numId="6">
+  <w:num w:numId="6" w16cid:durableId="1355575114">
     <w:abstractNumId w:val="6"/>
   </w:num>
-  <w:num w:numId="7">
+  <w:num w:numId="7" w16cid:durableId="1575119538">
     <w:abstractNumId w:val="2"/>
   </w:num>
-  <w:num w:numId="8">
+  <w:num w:numId="8" w16cid:durableId="1198198532">
     <w:abstractNumId w:val="0"/>
   </w:num>
 </w:numbering>
 </file>
 
 <file path=word/styles.xml><?xml version="1.0" encoding="utf-8"?>
-<w:styles xmlns:mc="http://schemas.openxmlformats.org/markup-compatibility/2006" xmlns:r="http://schemas.openxmlformats.org/officeDocument/2006/relationships" xmlns:w="http://schemas.openxmlformats.org/wordprocessingml/2006/main" xmlns:w14="http://schemas.microsoft.com/office/word/2010/wordml" xmlns:w15="http://schemas.microsoft.com/office/word/2012/wordml" mc:Ignorable="w14 w15">
+<w:styles xmlns:mc="http://schemas.openxmlformats.org/markup-compatibility/2006" xmlns:r="http://schemas.openxmlformats.org/officeDocument/2006/relationships" xmlns:w="http://schemas.openxmlformats.org/wordprocessingml/2006/main" xmlns:w14="http://schemas.microsoft.com/office/word/2010/wordml" xmlns:w15="http://schemas.microsoft.com/office/word/2012/wordml" xmlns:w16cex="http://schemas.microsoft.com/office/word/2018/wordml/cex" xmlns:w16cid="http://schemas.microsoft.com/office/word/2016/wordml/cid" xmlns:w16="http://schemas.microsoft.com/office/word/2018/wordml" xmlns:w16sdtdh="http://schemas.microsoft.com/office/word/2020/wordml/sdtdatahash" xmlns:w16se="http://schemas.microsoft.com/office/word/2015/wordml/symex" mc:Ignorable="w14 w15 w16se w16cid w16 w16cex w16sdtdh">
   <w:docDefaults>
     <w:rPrDefault>
       <w:rPr>
@@ -7530,7 +8534,7 @@
     </w:rPrDefault>
     <w:pPrDefault/>
   </w:docDefaults>
-  <w:latentStyles w:defLockedState="0" w:defUIPriority="99" w:defSemiHidden="0" w:defUnhideWhenUsed="0" w:defQFormat="0" w:count="371">
+  <w:latentStyles w:defLockedState="0" w:defUIPriority="99" w:defSemiHidden="0" w:defUnhideWhenUsed="0" w:defQFormat="0" w:count="376">
     <w:lsdException w:name="Normal" w:uiPriority="0" w:qFormat="1"/>
     <w:lsdException w:name="heading 1" w:uiPriority="9" w:qFormat="1"/>
     <w:lsdException w:name="heading 2" w:semiHidden="1" w:uiPriority="9" w:unhideWhenUsed="1" w:qFormat="1"/>
@@ -7902,6 +8906,11 @@
     <w:lsdException w:name="List Table 5 Dark Accent 6" w:uiPriority="50"/>
     <w:lsdException w:name="List Table 6 Colorful Accent 6" w:uiPriority="51"/>
     <w:lsdException w:name="List Table 7 Colorful Accent 6" w:uiPriority="52"/>
+    <w:lsdException w:name="Mention" w:semiHidden="1" w:unhideWhenUsed="1"/>
+    <w:lsdException w:name="Smart Hyperlink" w:semiHidden="1" w:unhideWhenUsed="1"/>
+    <w:lsdException w:name="Hashtag" w:semiHidden="1" w:unhideWhenUsed="1"/>
+    <w:lsdException w:name="Unresolved Mention" w:semiHidden="1" w:unhideWhenUsed="1"/>
+    <w:lsdException w:name="Smart Link" w:semiHidden="1" w:unhideWhenUsed="1"/>
   </w:latentStyles>
   <w:style w:type="paragraph" w:default="1" w:styleId="a">
     <w:name w:val="Normal"/>
@@ -7986,7 +8995,6 @@
     <w:uiPriority w:val="39"/>
     <w:rsid w:val="00992169"/>
     <w:tblPr>
-      <w:tblInd w:w="0" w:type="dxa"/>
       <w:tblBorders>
         <w:top w:val="single" w:sz="4" w:space="0" w:color="auto"/>
         <w:left w:val="single" w:sz="4" w:space="0" w:color="auto"/>
@@ -7995,12 +9003,6 @@
         <w:insideH w:val="single" w:sz="4" w:space="0" w:color="auto"/>
         <w:insideV w:val="single" w:sz="4" w:space="0" w:color="auto"/>
       </w:tblBorders>
-      <w:tblCellMar>
-        <w:top w:w="0" w:type="dxa"/>
-        <w:left w:w="108" w:type="dxa"/>
-        <w:bottom w:w="0" w:type="dxa"/>
-        <w:right w:w="108" w:type="dxa"/>
-      </w:tblCellMar>
     </w:tblPr>
   </w:style>
   <w:style w:type="paragraph" w:styleId="a5">

</xml_diff>